<commit_message>
VM creation with Azure CLI
</commit_message>
<xml_diff>
--- a/VM/Provisioning Microsoft Azure Virtual Machines.docx
+++ b/VM/Provisioning Microsoft Azure Virtual Machines.docx
@@ -4,10 +4,9 @@
   <w:body>
     <w:p>
       <w:pPr>
-        <w:spacing w:after="120" w:line="240" w:lineRule="auto"/>
-      </w:pPr>
-      <w:bookmarkStart w:id="0" w:name="_GoBack"/>
-      <w:bookmarkEnd w:id="0"/>
+        <w:spacing w:after="0" w:line="280" w:lineRule="exact"/>
+        <w:contextualSpacing/>
+      </w:pPr>
       <w:r>
         <w:t>Virtual Machine:</w:t>
       </w:r>
@@ -19,7 +18,7 @@
           <w:ilvl w:val="0"/>
           <w:numId w:val="1"/>
         </w:numPr>
-        <w:spacing w:after="120" w:line="240" w:lineRule="auto"/>
+        <w:spacing w:after="0" w:line="280" w:lineRule="exact"/>
       </w:pPr>
       <w:r>
         <w:rPr>
@@ -29,13 +28,7 @@
         <w:t>Image:</w:t>
       </w:r>
       <w:r>
-        <w:t xml:space="preserve"> </w:t>
-      </w:r>
-      <w:r>
-        <w:t>D</w:t>
-      </w:r>
-      <w:r>
-        <w:t>eployed onto VM, the OS</w:t>
+        <w:t xml:space="preserve"> Deployed onto VM, the OS</w:t>
       </w:r>
     </w:p>
     <w:p>
@@ -45,7 +38,7 @@
           <w:ilvl w:val="0"/>
           <w:numId w:val="1"/>
         </w:numPr>
-        <w:spacing w:after="120" w:line="240" w:lineRule="auto"/>
+        <w:spacing w:after="0" w:line="280" w:lineRule="exact"/>
         <w:rPr>
           <w:b/>
           <w:bCs/>
@@ -66,7 +59,7 @@
           <w:ilvl w:val="0"/>
           <w:numId w:val="1"/>
         </w:numPr>
-        <w:spacing w:after="120" w:line="240" w:lineRule="auto"/>
+        <w:spacing w:after="0" w:line="280" w:lineRule="exact"/>
       </w:pPr>
       <w:r>
         <w:rPr>
@@ -81,12 +74,14 @@
     </w:p>
     <w:p>
       <w:pPr>
-        <w:spacing w:after="120" w:line="240" w:lineRule="auto"/>
-      </w:pPr>
-    </w:p>
-    <w:p>
-      <w:pPr>
-        <w:spacing w:after="120" w:line="240" w:lineRule="auto"/>
+        <w:spacing w:after="0" w:line="280" w:lineRule="exact"/>
+        <w:contextualSpacing/>
+      </w:pPr>
+    </w:p>
+    <w:p>
+      <w:pPr>
+        <w:spacing w:after="0" w:line="280" w:lineRule="exact"/>
+        <w:contextualSpacing/>
       </w:pPr>
       <w:r>
         <w:t>When creating virtual network for VM, specify a subnet</w:t>
@@ -99,7 +94,7 @@
           <w:ilvl w:val="0"/>
           <w:numId w:val="3"/>
         </w:numPr>
-        <w:spacing w:after="120" w:line="240" w:lineRule="auto"/>
+        <w:spacing w:after="0" w:line="280" w:lineRule="exact"/>
       </w:pPr>
       <w:r>
         <w:t>Azure can generate it by itself though</w:t>
@@ -107,12 +102,14 @@
     </w:p>
     <w:p>
       <w:pPr>
-        <w:spacing w:after="120" w:line="240" w:lineRule="auto"/>
-      </w:pPr>
-    </w:p>
-    <w:p>
-      <w:pPr>
-        <w:spacing w:after="120" w:line="240" w:lineRule="auto"/>
+        <w:spacing w:after="0" w:line="280" w:lineRule="exact"/>
+        <w:contextualSpacing/>
+      </w:pPr>
+    </w:p>
+    <w:p>
+      <w:pPr>
+        <w:spacing w:after="0" w:line="280" w:lineRule="exact"/>
+        <w:contextualSpacing/>
         <w:rPr>
           <w:b/>
           <w:bCs/>
@@ -147,10 +144,35 @@
           <w:ilvl w:val="0"/>
           <w:numId w:val="6"/>
         </w:numPr>
-        <w:spacing w:after="120" w:line="240" w:lineRule="auto"/>
-      </w:pPr>
-      <w:r>
+        <w:spacing w:after="0" w:line="280" w:lineRule="exact"/>
+      </w:pPr>
+      <w:r>
+        <w:rPr>
+          <w:b/>
+          <w:bCs/>
+        </w:rPr>
         <w:t>Virtual Network</w:t>
+      </w:r>
+      <w:r>
+        <w:rPr>
+          <w:b/>
+          <w:bCs/>
+        </w:rPr>
+        <w:t>:</w:t>
+      </w:r>
+      <w:r>
+        <w:t xml:space="preserve"> </w:t>
+      </w:r>
+      <w:proofErr w:type="spellStart"/>
+      <w:r>
+        <w:t>VNet</w:t>
+      </w:r>
+      <w:proofErr w:type="spellEnd"/>
+      <w:r>
+        <w:t xml:space="preserve"> enables many types of Azure resources, such as Azure Virtual Machines (VM), to securely communicate with each other, the internet, and on-premises networks.</w:t>
+      </w:r>
+      <w:r>
+        <w:br/>
       </w:r>
     </w:p>
     <w:p>
@@ -160,10 +182,64 @@
           <w:ilvl w:val="1"/>
           <w:numId w:val="6"/>
         </w:numPr>
-        <w:spacing w:after="120" w:line="240" w:lineRule="auto"/>
-      </w:pPr>
-      <w:r>
+        <w:spacing w:after="0" w:line="280" w:lineRule="exact"/>
+      </w:pPr>
+      <w:r>
+        <w:rPr>
+          <w:highlight w:val="yellow"/>
+        </w:rPr>
         <w:t>Address Space</w:t>
+      </w:r>
+      <w:r>
+        <w:rPr>
+          <w:highlight w:val="yellow"/>
+        </w:rPr>
+        <w:t>:</w:t>
+      </w:r>
+      <w:r>
+        <w:br/>
+        <w:t>A</w:t>
+      </w:r>
+      <w:r>
+        <w:t xml:space="preserve"> custom private IP address space using public and private (RFC 1918) addresses.</w:t>
+      </w:r>
+      <w:r>
+        <w:br/>
+      </w:r>
+      <w:r>
+        <w:rPr>
+          <w:u w:val="single"/>
+        </w:rPr>
+        <w:t>Azure assigns</w:t>
+      </w:r>
+      <w:r>
+        <w:t xml:space="preserve"> resources in a virtual network a private </w:t>
+      </w:r>
+      <w:r>
+        <w:rPr>
+          <w:u w:val="single"/>
+        </w:rPr>
+        <w:t>IP address from the address space</w:t>
+      </w:r>
+      <w:r>
+        <w:t xml:space="preserve"> that you assign.</w:t>
+      </w:r>
+      <w:r>
+        <w:br/>
+      </w:r>
+      <w:r>
+        <w:t xml:space="preserve">For example, if you deploy a VM in a </w:t>
+      </w:r>
+      <w:proofErr w:type="spellStart"/>
+      <w:r>
+        <w:t>VNet</w:t>
+      </w:r>
+      <w:proofErr w:type="spellEnd"/>
+      <w:r>
+        <w:t xml:space="preserve"> with address space, 10.0.0.0/16, the VM will be assigned a private IP like 10.0.0.4.</w:t>
+      </w:r>
+      <w:r>
+        <w:br/>
       </w:r>
     </w:p>
     <w:p>
@@ -173,10 +249,78 @@
           <w:ilvl w:val="1"/>
           <w:numId w:val="6"/>
         </w:numPr>
-        <w:spacing w:after="120" w:line="240" w:lineRule="auto"/>
-      </w:pPr>
-      <w:r>
+        <w:spacing w:after="0" w:line="280" w:lineRule="exact"/>
+      </w:pPr>
+      <w:r>
+        <w:rPr>
+          <w:highlight w:val="yellow"/>
+        </w:rPr>
         <w:t>Subnet</w:t>
+      </w:r>
+      <w:r>
+        <w:rPr>
+          <w:highlight w:val="yellow"/>
+        </w:rPr>
+        <w:t>:</w:t>
+      </w:r>
+      <w:r>
+        <w:br/>
+        <w:t>E</w:t>
+      </w:r>
+      <w:r>
+        <w:t>nable</w:t>
+      </w:r>
+      <w:r>
+        <w:t>s</w:t>
+      </w:r>
+      <w:r>
+        <w:t xml:space="preserve"> </w:t>
+      </w:r>
+      <w:r>
+        <w:t>us</w:t>
+      </w:r>
+      <w:r>
+        <w:t xml:space="preserve"> to segment the virtual network into one or more sub-networks and allocate a portion of the virtual network's address space to each subnet.</w:t>
+      </w:r>
+      <w:r>
+        <w:br/>
+        <w:t>We can</w:t>
+      </w:r>
+      <w:r>
+        <w:t xml:space="preserve"> deploy Azure resources in a specific subnet.</w:t>
+      </w:r>
+      <w:r>
+        <w:br/>
+        <w:t>L</w:t>
+      </w:r>
+      <w:r>
+        <w:t xml:space="preserve">ike in a traditional network, subnets allow </w:t>
+      </w:r>
+      <w:r>
+        <w:t xml:space="preserve">us </w:t>
+      </w:r>
+      <w:r>
+        <w:t xml:space="preserve">to segment </w:t>
+      </w:r>
+      <w:proofErr w:type="spellStart"/>
+      <w:r>
+        <w:t>VNet</w:t>
+      </w:r>
+      <w:proofErr w:type="spellEnd"/>
+      <w:r>
+        <w:t xml:space="preserve"> address space into segments that are appropriate for the organization's internal network.</w:t>
+      </w:r>
+      <w:r>
+        <w:br/>
+      </w:r>
+      <w:r>
+        <w:t xml:space="preserve">This also improves address allocation efficiency. </w:t>
+      </w:r>
+      <w:r>
+        <w:t>Securing resources:</w:t>
+      </w:r>
+      <w:r>
+        <w:t xml:space="preserve"> Network Security Groups. </w:t>
       </w:r>
     </w:p>
     <w:p>
@@ -186,7 +330,7 @@
           <w:ilvl w:val="2"/>
           <w:numId w:val="6"/>
         </w:numPr>
-        <w:spacing w:after="120" w:line="240" w:lineRule="auto"/>
+        <w:spacing w:after="0" w:line="280" w:lineRule="exact"/>
       </w:pPr>
       <w:r>
         <w:t>Name</w:t>
@@ -199,10 +343,13 @@
           <w:ilvl w:val="2"/>
           <w:numId w:val="6"/>
         </w:numPr>
-        <w:spacing w:after="120" w:line="240" w:lineRule="auto"/>
+        <w:spacing w:after="0" w:line="280" w:lineRule="exact"/>
       </w:pPr>
       <w:r>
         <w:t>Address Range</w:t>
+      </w:r>
+      <w:r>
+        <w:br/>
       </w:r>
     </w:p>
     <w:p>
@@ -212,9 +359,17 @@
           <w:ilvl w:val="0"/>
           <w:numId w:val="6"/>
         </w:numPr>
-        <w:spacing w:after="120" w:line="240" w:lineRule="auto"/>
-      </w:pPr>
-      <w:r>
+        <w:spacing w:after="0" w:line="280" w:lineRule="exact"/>
+        <w:rPr>
+          <w:b/>
+          <w:bCs/>
+        </w:rPr>
+      </w:pPr>
+      <w:r>
+        <w:rPr>
+          <w:b/>
+          <w:bCs/>
+        </w:rPr>
         <w:t>Virtual Machine</w:t>
       </w:r>
     </w:p>
@@ -225,7 +380,7 @@
           <w:ilvl w:val="1"/>
           <w:numId w:val="6"/>
         </w:numPr>
-        <w:spacing w:after="120" w:line="240" w:lineRule="auto"/>
+        <w:spacing w:after="0" w:line="280" w:lineRule="exact"/>
       </w:pPr>
       <w:r>
         <w:t>Managed storage</w:t>
@@ -238,7 +393,7 @@
           <w:ilvl w:val="1"/>
           <w:numId w:val="6"/>
         </w:numPr>
-        <w:spacing w:after="120" w:line="240" w:lineRule="auto"/>
+        <w:spacing w:after="0" w:line="280" w:lineRule="exact"/>
       </w:pPr>
       <w:r>
         <w:t>Make sure to select inbound ports (specify RDP in case of Windows VM, SSH for Linux, but even stuff like HTTP, HTTPS, MS SQL are available)</w:t>
@@ -246,13 +401,1379 @@
     </w:p>
     <w:p>
       <w:pPr>
-        <w:spacing w:after="120" w:line="240" w:lineRule="auto"/>
-      </w:pPr>
-    </w:p>
-    <w:p>
-      <w:pPr>
-        <w:spacing w:after="120" w:line="240" w:lineRule="auto"/>
-      </w:pPr>
+        <w:pStyle w:val="ListParagraph"/>
+        <w:numPr>
+          <w:ilvl w:val="1"/>
+          <w:numId w:val="6"/>
+        </w:numPr>
+        <w:spacing w:after="0" w:line="280" w:lineRule="exact"/>
+      </w:pPr>
+      <w:r>
+        <w:t>Post config stuff:</w:t>
+      </w:r>
+    </w:p>
+    <w:p>
+      <w:pPr>
+        <w:pStyle w:val="ListParagraph"/>
+        <w:numPr>
+          <w:ilvl w:val="2"/>
+          <w:numId w:val="6"/>
+        </w:numPr>
+        <w:spacing w:after="0" w:line="280" w:lineRule="exact"/>
+      </w:pPr>
+      <w:r>
+        <w:t>Backups: Whole VM snapshots</w:t>
+      </w:r>
+    </w:p>
+    <w:p>
+      <w:pPr>
+        <w:pStyle w:val="ListParagraph"/>
+        <w:numPr>
+          <w:ilvl w:val="2"/>
+          <w:numId w:val="6"/>
+        </w:numPr>
+        <w:spacing w:after="0" w:line="280" w:lineRule="exact"/>
+      </w:pPr>
+      <w:r>
+        <w:t>Managed Service Identity: Configure VM with Azure Active Directory</w:t>
+      </w:r>
+    </w:p>
+    <w:p>
+      <w:pPr>
+        <w:pStyle w:val="ListParagraph"/>
+        <w:numPr>
+          <w:ilvl w:val="2"/>
+          <w:numId w:val="6"/>
+        </w:numPr>
+        <w:spacing w:after="0" w:line="280" w:lineRule="exact"/>
+      </w:pPr>
+      <w:r>
+        <w:t>Boot diagnostics: Logs, screenshots taken from VM (placed into Storage Account)</w:t>
+      </w:r>
+    </w:p>
+    <w:p>
+      <w:pPr>
+        <w:spacing w:after="0" w:line="280" w:lineRule="exact"/>
+        <w:contextualSpacing/>
+      </w:pPr>
+    </w:p>
+    <w:p>
+      <w:pPr>
+        <w:spacing w:after="0" w:line="280" w:lineRule="exact"/>
+        <w:ind w:left="720"/>
+        <w:contextualSpacing/>
+      </w:pPr>
+      <w:r>
+        <w:t>Note: When creating Linux VM, we can use an SSH public key, instead of passwords for authentication</w:t>
+      </w:r>
+      <w:r>
+        <w:t>.</w:t>
+      </w:r>
+    </w:p>
+    <w:p>
+      <w:pPr>
+        <w:spacing w:after="0" w:line="280" w:lineRule="exact"/>
+        <w:ind w:left="720"/>
+        <w:contextualSpacing/>
+      </w:pPr>
+    </w:p>
+    <w:p>
+      <w:pPr>
+        <w:spacing w:after="0" w:line="280" w:lineRule="exact"/>
+        <w:ind w:left="720"/>
+        <w:contextualSpacing/>
+      </w:pPr>
+    </w:p>
+    <w:p>
+      <w:pPr>
+        <w:pStyle w:val="Heading1"/>
+        <w:spacing w:after="240"/>
+        <w:rPr>
+          <w:rFonts w:asciiTheme="minorHAnsi" w:hAnsiTheme="minorHAnsi" w:cstheme="minorBidi"/>
+          <w:sz w:val="22"/>
+          <w:szCs w:val="22"/>
+        </w:rPr>
+      </w:pPr>
+      <w:r>
+        <w:br w:type="page"/>
+      </w:r>
+      <w:r>
+        <w:lastRenderedPageBreak/>
+        <w:drawing>
+          <wp:anchor distT="0" distB="0" distL="114300" distR="114300" simplePos="0" relativeHeight="251659264" behindDoc="0" locked="0" layoutInCell="1" allowOverlap="1" wp14:anchorId="15C73B7D" wp14:editId="0593C85D">
+            <wp:simplePos x="0" y="0"/>
+            <wp:positionH relativeFrom="column">
+              <wp:posOffset>58420</wp:posOffset>
+            </wp:positionH>
+            <wp:positionV relativeFrom="paragraph">
+              <wp:posOffset>952939</wp:posOffset>
+            </wp:positionV>
+            <wp:extent cx="5943600" cy="663575"/>
+            <wp:effectExtent l="0" t="0" r="0" b="3175"/>
+            <wp:wrapSquare wrapText="bothSides"/>
+            <wp:docPr id="2" name="Picture 2"/>
+            <wp:cNvGraphicFramePr>
+              <a:graphicFrameLocks xmlns:a="http://schemas.openxmlformats.org/drawingml/2006/main" noChangeAspect="1"/>
+            </wp:cNvGraphicFramePr>
+            <a:graphic xmlns:a="http://schemas.openxmlformats.org/drawingml/2006/main">
+              <a:graphicData uri="http://schemas.openxmlformats.org/drawingml/2006/picture">
+                <pic:pic xmlns:pic="http://schemas.openxmlformats.org/drawingml/2006/picture">
+                  <pic:nvPicPr>
+                    <pic:cNvPr id="1" name=""/>
+                    <pic:cNvPicPr/>
+                  </pic:nvPicPr>
+                  <pic:blipFill>
+                    <a:blip r:embed="rId6">
+                      <a:extLst>
+                        <a:ext uri="{28A0092B-C50C-407E-A947-70E740481C1C}">
+                          <a14:useLocalDpi xmlns:a14="http://schemas.microsoft.com/office/drawing/2010/main" val="0"/>
+                        </a:ext>
+                      </a:extLst>
+                    </a:blip>
+                    <a:stretch>
+                      <a:fillRect/>
+                    </a:stretch>
+                  </pic:blipFill>
+                  <pic:spPr>
+                    <a:xfrm>
+                      <a:off x="0" y="0"/>
+                      <a:ext cx="5943600" cy="663575"/>
+                    </a:xfrm>
+                    <a:prstGeom prst="rect">
+                      <a:avLst/>
+                    </a:prstGeom>
+                  </pic:spPr>
+                </pic:pic>
+              </a:graphicData>
+            </a:graphic>
+            <wp14:sizeRelH relativeFrom="page">
+              <wp14:pctWidth>0</wp14:pctWidth>
+            </wp14:sizeRelH>
+            <wp14:sizeRelV relativeFrom="page">
+              <wp14:pctHeight>0</wp14:pctHeight>
+            </wp14:sizeRelV>
+          </wp:anchor>
+        </w:drawing>
+      </w:r>
+      <w:r>
+        <w:rPr>
+          <w:rFonts w:ascii="Courier New" w:hAnsi="Courier New" w:cs="Courier New"/>
+          <w:sz w:val="20"/>
+          <w:szCs w:val="20"/>
+        </w:rPr>
+        <w:drawing>
+          <wp:anchor distT="0" distB="0" distL="114300" distR="114300" simplePos="0" relativeHeight="251658240" behindDoc="0" locked="0" layoutInCell="1" allowOverlap="1" wp14:anchorId="3A5D0F0B" wp14:editId="252E8544">
+            <wp:simplePos x="0" y="0"/>
+            <wp:positionH relativeFrom="margin">
+              <wp:align>right</wp:align>
+            </wp:positionH>
+            <wp:positionV relativeFrom="paragraph">
+              <wp:posOffset>369033</wp:posOffset>
+            </wp:positionV>
+            <wp:extent cx="5943600" cy="427355"/>
+            <wp:effectExtent l="0" t="0" r="0" b="0"/>
+            <wp:wrapSquare wrapText="bothSides"/>
+            <wp:docPr id="1" name="Picture 1"/>
+            <wp:cNvGraphicFramePr>
+              <a:graphicFrameLocks xmlns:a="http://schemas.openxmlformats.org/drawingml/2006/main" noChangeAspect="1"/>
+            </wp:cNvGraphicFramePr>
+            <a:graphic xmlns:a="http://schemas.openxmlformats.org/drawingml/2006/main">
+              <a:graphicData uri="http://schemas.openxmlformats.org/drawingml/2006/picture">
+                <pic:pic xmlns:pic="http://schemas.openxmlformats.org/drawingml/2006/picture">
+                  <pic:nvPicPr>
+                    <pic:cNvPr id="1" name=""/>
+                    <pic:cNvPicPr/>
+                  </pic:nvPicPr>
+                  <pic:blipFill>
+                    <a:blip r:embed="rId7">
+                      <a:extLst>
+                        <a:ext uri="{28A0092B-C50C-407E-A947-70E740481C1C}">
+                          <a14:useLocalDpi xmlns:a14="http://schemas.microsoft.com/office/drawing/2010/main" val="0"/>
+                        </a:ext>
+                      </a:extLst>
+                    </a:blip>
+                    <a:stretch>
+                      <a:fillRect/>
+                    </a:stretch>
+                  </pic:blipFill>
+                  <pic:spPr>
+                    <a:xfrm>
+                      <a:off x="0" y="0"/>
+                      <a:ext cx="5943600" cy="427355"/>
+                    </a:xfrm>
+                    <a:prstGeom prst="rect">
+                      <a:avLst/>
+                    </a:prstGeom>
+                  </pic:spPr>
+                </pic:pic>
+              </a:graphicData>
+            </a:graphic>
+            <wp14:sizeRelH relativeFrom="page">
+              <wp14:pctWidth>0</wp14:pctWidth>
+            </wp14:sizeRelH>
+            <wp14:sizeRelV relativeFrom="page">
+              <wp14:pctHeight>0</wp14:pctHeight>
+            </wp14:sizeRelV>
+          </wp:anchor>
+        </w:drawing>
+      </w:r>
+      <w:r>
+        <w:t xml:space="preserve">Create </w:t>
+      </w:r>
+      <w:r>
+        <w:t xml:space="preserve">Linux VM </w:t>
+      </w:r>
+      <w:r>
+        <w:t xml:space="preserve">with </w:t>
+      </w:r>
+      <w:proofErr w:type="spellStart"/>
+      <w:r>
+        <w:t>AzureCLI</w:t>
+      </w:r>
+      <w:proofErr w:type="spellEnd"/>
+    </w:p>
+    <w:p>
+      <w:pPr>
+        <w:spacing w:after="0" w:line="280" w:lineRule="exact"/>
+        <w:contextualSpacing/>
+        <w:rPr>
+          <w:rFonts w:ascii="Courier New" w:hAnsi="Courier New" w:cs="Courier New"/>
+          <w:sz w:val="20"/>
+          <w:szCs w:val="20"/>
+        </w:rPr>
+      </w:pPr>
+    </w:p>
+    <w:p>
+      <w:pPr>
+        <w:spacing w:after="0" w:line="280" w:lineRule="exact"/>
+        <w:contextualSpacing/>
+      </w:pPr>
+      <w:r>
+        <w:t>(also works with –-n and</w:t>
+      </w:r>
+      <w:r>
+        <w:t xml:space="preserve"> –-l </w:t>
+      </w:r>
+      <w:proofErr w:type="spellStart"/>
+      <w:r>
+        <w:t>shorthands</w:t>
+      </w:r>
+      <w:proofErr w:type="spellEnd"/>
+      <w:r>
+        <w:t>)</w:t>
+      </w:r>
+    </w:p>
+    <w:p>
+      <w:pPr>
+        <w:spacing w:after="0" w:line="280" w:lineRule="exact"/>
+        <w:contextualSpacing/>
+      </w:pPr>
+      <w:r>
+        <w:t>(</w:t>
+      </w:r>
+      <w:proofErr w:type="spellStart"/>
+      <w:r>
+        <w:t>az</w:t>
+      </w:r>
+      <w:proofErr w:type="spellEnd"/>
+      <w:r>
+        <w:t xml:space="preserve"> group list -o table)</w:t>
+      </w:r>
+    </w:p>
+    <w:p>
+      <w:pPr>
+        <w:spacing w:after="0" w:line="280" w:lineRule="exact"/>
+        <w:contextualSpacing/>
+      </w:pPr>
+    </w:p>
+    <w:p>
+      <w:pPr>
+        <w:spacing w:after="0" w:line="280" w:lineRule="exact"/>
+        <w:contextualSpacing/>
+        <w:rPr>
+          <w:rFonts w:ascii="Courier New" w:hAnsi="Courier New" w:cs="Courier New"/>
+          <w:sz w:val="20"/>
+          <w:szCs w:val="20"/>
+        </w:rPr>
+      </w:pPr>
+      <w:r>
+        <w:rPr>
+          <w:rFonts w:ascii="Courier New" w:hAnsi="Courier New" w:cs="Courier New"/>
+          <w:sz w:val="20"/>
+          <w:szCs w:val="20"/>
+        </w:rPr>
+        <w:drawing>
+          <wp:anchor distT="0" distB="0" distL="114300" distR="114300" simplePos="0" relativeHeight="251660288" behindDoc="0" locked="0" layoutInCell="1" allowOverlap="1" wp14:anchorId="431F42FA" wp14:editId="62EC0080">
+            <wp:simplePos x="0" y="0"/>
+            <wp:positionH relativeFrom="margin">
+              <wp:posOffset>46892</wp:posOffset>
+            </wp:positionH>
+            <wp:positionV relativeFrom="paragraph">
+              <wp:posOffset>66040</wp:posOffset>
+            </wp:positionV>
+            <wp:extent cx="3065145" cy="1199515"/>
+            <wp:effectExtent l="0" t="0" r="1905" b="635"/>
+            <wp:wrapSquare wrapText="bothSides"/>
+            <wp:docPr id="3" name="Picture 3"/>
+            <wp:cNvGraphicFramePr>
+              <a:graphicFrameLocks xmlns:a="http://schemas.openxmlformats.org/drawingml/2006/main" noChangeAspect="1"/>
+            </wp:cNvGraphicFramePr>
+            <a:graphic xmlns:a="http://schemas.openxmlformats.org/drawingml/2006/main">
+              <a:graphicData uri="http://schemas.openxmlformats.org/drawingml/2006/picture">
+                <pic:pic xmlns:pic="http://schemas.openxmlformats.org/drawingml/2006/picture">
+                  <pic:nvPicPr>
+                    <pic:cNvPr id="1" name=""/>
+                    <pic:cNvPicPr/>
+                  </pic:nvPicPr>
+                  <pic:blipFill>
+                    <a:blip r:embed="rId8">
+                      <a:extLst>
+                        <a:ext uri="{28A0092B-C50C-407E-A947-70E740481C1C}">
+                          <a14:useLocalDpi xmlns:a14="http://schemas.microsoft.com/office/drawing/2010/main" val="0"/>
+                        </a:ext>
+                      </a:extLst>
+                    </a:blip>
+                    <a:stretch>
+                      <a:fillRect/>
+                    </a:stretch>
+                  </pic:blipFill>
+                  <pic:spPr>
+                    <a:xfrm>
+                      <a:off x="0" y="0"/>
+                      <a:ext cx="3065145" cy="1199515"/>
+                    </a:xfrm>
+                    <a:prstGeom prst="rect">
+                      <a:avLst/>
+                    </a:prstGeom>
+                  </pic:spPr>
+                </pic:pic>
+              </a:graphicData>
+            </a:graphic>
+            <wp14:sizeRelH relativeFrom="page">
+              <wp14:pctWidth>0</wp14:pctWidth>
+            </wp14:sizeRelH>
+            <wp14:sizeRelV relativeFrom="page">
+              <wp14:pctHeight>0</wp14:pctHeight>
+            </wp14:sizeRelV>
+          </wp:anchor>
+        </w:drawing>
+      </w:r>
+    </w:p>
+    <w:p>
+      <w:pPr>
+        <w:spacing w:after="0" w:line="280" w:lineRule="exact"/>
+        <w:contextualSpacing/>
+        <w:rPr>
+          <w:rFonts w:ascii="Courier New" w:hAnsi="Courier New" w:cs="Courier New"/>
+          <w:sz w:val="20"/>
+          <w:szCs w:val="20"/>
+        </w:rPr>
+      </w:pPr>
+    </w:p>
+    <w:p>
+      <w:pPr>
+        <w:spacing w:after="0" w:line="280" w:lineRule="exact"/>
+        <w:contextualSpacing/>
+      </w:pPr>
+    </w:p>
+    <w:p>
+      <w:pPr>
+        <w:spacing w:after="0" w:line="280" w:lineRule="exact"/>
+        <w:contextualSpacing/>
+      </w:pPr>
+    </w:p>
+    <w:p>
+      <w:pPr>
+        <w:spacing w:after="0" w:line="280" w:lineRule="exact"/>
+        <w:contextualSpacing/>
+      </w:pPr>
+    </w:p>
+    <w:p>
+      <w:pPr>
+        <w:spacing w:after="0" w:line="280" w:lineRule="exact"/>
+        <w:contextualSpacing/>
+      </w:pPr>
+    </w:p>
+    <w:p>
+      <w:pPr>
+        <w:spacing w:after="0" w:line="280" w:lineRule="exact"/>
+        <w:contextualSpacing/>
+      </w:pPr>
+    </w:p>
+    <w:p>
+      <w:pPr>
+        <w:spacing w:after="0" w:line="280" w:lineRule="exact"/>
+        <w:contextualSpacing/>
+      </w:pPr>
+    </w:p>
+    <w:p>
+      <w:pPr>
+        <w:spacing w:after="0" w:line="280" w:lineRule="exact"/>
+        <w:contextualSpacing/>
+        <w:rPr>
+          <w:b/>
+          <w:bCs/>
+        </w:rPr>
+      </w:pPr>
+      <w:r>
+        <w:rPr>
+          <w:b/>
+          <w:bCs/>
+        </w:rPr>
+        <w:t xml:space="preserve">useful later on: </w:t>
+      </w:r>
+    </w:p>
+    <w:p>
+      <w:pPr>
+        <w:spacing w:after="0" w:line="280" w:lineRule="exact"/>
+        <w:contextualSpacing/>
+        <w:rPr>
+          <w:i/>
+          <w:iCs/>
+        </w:rPr>
+      </w:pPr>
+      <w:proofErr w:type="spellStart"/>
+      <w:r>
+        <w:rPr>
+          <w:i/>
+          <w:iCs/>
+        </w:rPr>
+        <w:t>az</w:t>
+      </w:r>
+      <w:proofErr w:type="spellEnd"/>
+      <w:r>
+        <w:rPr>
+          <w:i/>
+          <w:iCs/>
+        </w:rPr>
+        <w:t xml:space="preserve"> network </w:t>
+      </w:r>
+      <w:proofErr w:type="spellStart"/>
+      <w:r>
+        <w:rPr>
+          <w:i/>
+          <w:iCs/>
+        </w:rPr>
+        <w:t>vnet</w:t>
+      </w:r>
+      <w:proofErr w:type="spellEnd"/>
+      <w:r>
+        <w:rPr>
+          <w:i/>
+          <w:iCs/>
+        </w:rPr>
+        <w:t xml:space="preserve"> check-</w:t>
+      </w:r>
+      <w:proofErr w:type="spellStart"/>
+      <w:r>
+        <w:rPr>
+          <w:i/>
+          <w:iCs/>
+        </w:rPr>
+        <w:t>ip</w:t>
+      </w:r>
+      <w:proofErr w:type="spellEnd"/>
+      <w:r>
+        <w:rPr>
+          <w:i/>
+          <w:iCs/>
+        </w:rPr>
+        <w:t>-address</w:t>
+      </w:r>
+    </w:p>
+    <w:p>
+      <w:pPr>
+        <w:spacing w:after="0" w:line="280" w:lineRule="exact"/>
+        <w:contextualSpacing/>
+      </w:pPr>
+      <w:r>
+        <w:t>Check if a private IP address is available for use within a virtual network.</w:t>
+      </w:r>
+    </w:p>
+    <w:p>
+      <w:pPr>
+        <w:spacing w:after="0" w:line="280" w:lineRule="exact"/>
+        <w:contextualSpacing/>
+      </w:pPr>
+    </w:p>
+    <w:p>
+      <w:pPr>
+        <w:spacing w:after="0" w:line="280" w:lineRule="exact"/>
+        <w:contextualSpacing/>
+        <w:rPr>
+          <w:i/>
+          <w:iCs/>
+        </w:rPr>
+      </w:pPr>
+      <w:proofErr w:type="spellStart"/>
+      <w:r>
+        <w:rPr>
+          <w:i/>
+          <w:iCs/>
+        </w:rPr>
+        <w:t>az</w:t>
+      </w:r>
+      <w:proofErr w:type="spellEnd"/>
+      <w:r>
+        <w:rPr>
+          <w:i/>
+          <w:iCs/>
+        </w:rPr>
+        <w:t xml:space="preserve"> network </w:t>
+      </w:r>
+      <w:proofErr w:type="spellStart"/>
+      <w:r>
+        <w:rPr>
+          <w:i/>
+          <w:iCs/>
+        </w:rPr>
+        <w:t>vnet</w:t>
+      </w:r>
+      <w:proofErr w:type="spellEnd"/>
+      <w:r>
+        <w:rPr>
+          <w:i/>
+          <w:iCs/>
+        </w:rPr>
+        <w:t xml:space="preserve"> list</w:t>
+      </w:r>
+      <w:r>
+        <w:rPr>
+          <w:i/>
+          <w:iCs/>
+        </w:rPr>
+        <w:t xml:space="preserve"> (--output table)</w:t>
+      </w:r>
+    </w:p>
+    <w:p>
+      <w:pPr>
+        <w:spacing w:after="0" w:line="280" w:lineRule="exact"/>
+        <w:contextualSpacing/>
+      </w:pPr>
+      <w:r>
+        <w:t>List virtual networks.</w:t>
+      </w:r>
+    </w:p>
+    <w:p>
+      <w:pPr>
+        <w:spacing w:after="0" w:line="280" w:lineRule="exact"/>
+        <w:contextualSpacing/>
+      </w:pPr>
+      <w:r>
+        <w:drawing>
+          <wp:anchor distT="0" distB="0" distL="114300" distR="114300" simplePos="0" relativeHeight="251661312" behindDoc="0" locked="0" layoutInCell="1" allowOverlap="1" wp14:anchorId="227E5C25" wp14:editId="43916353">
+            <wp:simplePos x="0" y="0"/>
+            <wp:positionH relativeFrom="column">
+              <wp:posOffset>-12065</wp:posOffset>
+            </wp:positionH>
+            <wp:positionV relativeFrom="paragraph">
+              <wp:posOffset>115570</wp:posOffset>
+            </wp:positionV>
+            <wp:extent cx="2315210" cy="680085"/>
+            <wp:effectExtent l="0" t="0" r="8890" b="5715"/>
+            <wp:wrapSquare wrapText="bothSides"/>
+            <wp:docPr id="4" name="Picture 4"/>
+            <wp:cNvGraphicFramePr>
+              <a:graphicFrameLocks xmlns:a="http://schemas.openxmlformats.org/drawingml/2006/main" noChangeAspect="1"/>
+            </wp:cNvGraphicFramePr>
+            <a:graphic xmlns:a="http://schemas.openxmlformats.org/drawingml/2006/main">
+              <a:graphicData uri="http://schemas.openxmlformats.org/drawingml/2006/picture">
+                <pic:pic xmlns:pic="http://schemas.openxmlformats.org/drawingml/2006/picture">
+                  <pic:nvPicPr>
+                    <pic:cNvPr id="1" name=""/>
+                    <pic:cNvPicPr/>
+                  </pic:nvPicPr>
+                  <pic:blipFill>
+                    <a:blip r:embed="rId9">
+                      <a:extLst>
+                        <a:ext uri="{28A0092B-C50C-407E-A947-70E740481C1C}">
+                          <a14:useLocalDpi xmlns:a14="http://schemas.microsoft.com/office/drawing/2010/main" val="0"/>
+                        </a:ext>
+                      </a:extLst>
+                    </a:blip>
+                    <a:stretch>
+                      <a:fillRect/>
+                    </a:stretch>
+                  </pic:blipFill>
+                  <pic:spPr>
+                    <a:xfrm>
+                      <a:off x="0" y="0"/>
+                      <a:ext cx="2315210" cy="680085"/>
+                    </a:xfrm>
+                    <a:prstGeom prst="rect">
+                      <a:avLst/>
+                    </a:prstGeom>
+                  </pic:spPr>
+                </pic:pic>
+              </a:graphicData>
+            </a:graphic>
+            <wp14:sizeRelH relativeFrom="page">
+              <wp14:pctWidth>0</wp14:pctWidth>
+            </wp14:sizeRelH>
+            <wp14:sizeRelV relativeFrom="page">
+              <wp14:pctHeight>0</wp14:pctHeight>
+            </wp14:sizeRelV>
+          </wp:anchor>
+        </w:drawing>
+      </w:r>
+    </w:p>
+    <w:p>
+      <w:pPr>
+        <w:spacing w:after="0" w:line="280" w:lineRule="exact"/>
+        <w:contextualSpacing/>
+      </w:pPr>
+    </w:p>
+    <w:p>
+      <w:pPr>
+        <w:spacing w:after="0" w:line="280" w:lineRule="exact"/>
+        <w:contextualSpacing/>
+      </w:pPr>
+    </w:p>
+    <w:p>
+      <w:pPr>
+        <w:spacing w:after="0" w:line="280" w:lineRule="exact"/>
+        <w:contextualSpacing/>
+      </w:pPr>
+    </w:p>
+    <w:p>
+      <w:pPr>
+        <w:spacing w:after="0" w:line="280" w:lineRule="exact"/>
+        <w:contextualSpacing/>
+      </w:pPr>
+    </w:p>
+    <w:p>
+      <w:pPr>
+        <w:spacing w:after="0" w:line="280" w:lineRule="exact"/>
+        <w:contextualSpacing/>
+      </w:pPr>
+      <w:r>
+        <w:drawing>
+          <wp:anchor distT="0" distB="0" distL="114300" distR="114300" simplePos="0" relativeHeight="251662336" behindDoc="1" locked="0" layoutInCell="1" allowOverlap="1" wp14:anchorId="5428646F" wp14:editId="26677ECF">
+            <wp:simplePos x="0" y="0"/>
+            <wp:positionH relativeFrom="column">
+              <wp:posOffset>-23495</wp:posOffset>
+            </wp:positionH>
+            <wp:positionV relativeFrom="paragraph">
+              <wp:posOffset>52705</wp:posOffset>
+            </wp:positionV>
+            <wp:extent cx="2385060" cy="709930"/>
+            <wp:effectExtent l="0" t="0" r="0" b="0"/>
+            <wp:wrapTight wrapText="bothSides">
+              <wp:wrapPolygon edited="0">
+                <wp:start x="0" y="0"/>
+                <wp:lineTo x="0" y="20866"/>
+                <wp:lineTo x="21393" y="20866"/>
+                <wp:lineTo x="21393" y="0"/>
+                <wp:lineTo x="0" y="0"/>
+              </wp:wrapPolygon>
+            </wp:wrapTight>
+            <wp:docPr id="5" name="Picture 5"/>
+            <wp:cNvGraphicFramePr>
+              <a:graphicFrameLocks xmlns:a="http://schemas.openxmlformats.org/drawingml/2006/main" noChangeAspect="1"/>
+            </wp:cNvGraphicFramePr>
+            <a:graphic xmlns:a="http://schemas.openxmlformats.org/drawingml/2006/main">
+              <a:graphicData uri="http://schemas.openxmlformats.org/drawingml/2006/picture">
+                <pic:pic xmlns:pic="http://schemas.openxmlformats.org/drawingml/2006/picture">
+                  <pic:nvPicPr>
+                    <pic:cNvPr id="1" name=""/>
+                    <pic:cNvPicPr/>
+                  </pic:nvPicPr>
+                  <pic:blipFill>
+                    <a:blip r:embed="rId10">
+                      <a:extLst>
+                        <a:ext uri="{28A0092B-C50C-407E-A947-70E740481C1C}">
+                          <a14:useLocalDpi xmlns:a14="http://schemas.microsoft.com/office/drawing/2010/main" val="0"/>
+                        </a:ext>
+                      </a:extLst>
+                    </a:blip>
+                    <a:stretch>
+                      <a:fillRect/>
+                    </a:stretch>
+                  </pic:blipFill>
+                  <pic:spPr>
+                    <a:xfrm>
+                      <a:off x="0" y="0"/>
+                      <a:ext cx="2385060" cy="709930"/>
+                    </a:xfrm>
+                    <a:prstGeom prst="rect">
+                      <a:avLst/>
+                    </a:prstGeom>
+                  </pic:spPr>
+                </pic:pic>
+              </a:graphicData>
+            </a:graphic>
+            <wp14:sizeRelH relativeFrom="page">
+              <wp14:pctWidth>0</wp14:pctWidth>
+            </wp14:sizeRelH>
+            <wp14:sizeRelV relativeFrom="page">
+              <wp14:pctHeight>0</wp14:pctHeight>
+            </wp14:sizeRelV>
+          </wp:anchor>
+        </w:drawing>
+      </w:r>
+    </w:p>
+    <w:p>
+      <w:pPr>
+        <w:spacing w:after="0" w:line="280" w:lineRule="exact"/>
+        <w:contextualSpacing/>
+      </w:pPr>
+    </w:p>
+    <w:p>
+      <w:pPr>
+        <w:spacing w:after="0" w:line="280" w:lineRule="exact"/>
+        <w:contextualSpacing/>
+      </w:pPr>
+      <w:r>
+        <w:t>(</w:t>
+      </w:r>
+      <w:proofErr w:type="spellStart"/>
+      <w:r>
+        <w:t>az</w:t>
+      </w:r>
+      <w:proofErr w:type="spellEnd"/>
+      <w:r>
+        <w:t xml:space="preserve"> network </w:t>
+      </w:r>
+      <w:proofErr w:type="spellStart"/>
+      <w:r>
+        <w:t>nsg</w:t>
+      </w:r>
+      <w:proofErr w:type="spellEnd"/>
+      <w:r>
+        <w:t xml:space="preserve"> list)</w:t>
+      </w:r>
+    </w:p>
+    <w:p>
+      <w:pPr>
+        <w:spacing w:after="0" w:line="280" w:lineRule="exact"/>
+        <w:contextualSpacing/>
+      </w:pPr>
+    </w:p>
+    <w:p>
+      <w:pPr>
+        <w:spacing w:after="0" w:line="280" w:lineRule="exact"/>
+        <w:contextualSpacing/>
+      </w:pPr>
+    </w:p>
+    <w:p>
+      <w:pPr>
+        <w:spacing w:after="0" w:line="280" w:lineRule="exact"/>
+        <w:contextualSpacing/>
+      </w:pPr>
+      <w:r>
+        <w:drawing>
+          <wp:anchor distT="0" distB="0" distL="114300" distR="114300" simplePos="0" relativeHeight="251664384" behindDoc="0" locked="0" layoutInCell="1" allowOverlap="1" wp14:anchorId="0D2FABBC" wp14:editId="33851F2D">
+            <wp:simplePos x="0" y="0"/>
+            <wp:positionH relativeFrom="margin">
+              <wp:align>left</wp:align>
+            </wp:positionH>
+            <wp:positionV relativeFrom="paragraph">
+              <wp:posOffset>37074</wp:posOffset>
+            </wp:positionV>
+            <wp:extent cx="4843780" cy="1393825"/>
+            <wp:effectExtent l="0" t="0" r="0" b="0"/>
+            <wp:wrapSquare wrapText="bothSides"/>
+            <wp:docPr id="6" name="Picture 6"/>
+            <wp:cNvGraphicFramePr>
+              <a:graphicFrameLocks xmlns:a="http://schemas.openxmlformats.org/drawingml/2006/main" noChangeAspect="1"/>
+            </wp:cNvGraphicFramePr>
+            <a:graphic xmlns:a="http://schemas.openxmlformats.org/drawingml/2006/main">
+              <a:graphicData uri="http://schemas.openxmlformats.org/drawingml/2006/picture">
+                <pic:pic xmlns:pic="http://schemas.openxmlformats.org/drawingml/2006/picture">
+                  <pic:nvPicPr>
+                    <pic:cNvPr id="1" name=""/>
+                    <pic:cNvPicPr/>
+                  </pic:nvPicPr>
+                  <pic:blipFill>
+                    <a:blip r:embed="rId11">
+                      <a:extLst>
+                        <a:ext uri="{28A0092B-C50C-407E-A947-70E740481C1C}">
+                          <a14:useLocalDpi xmlns:a14="http://schemas.microsoft.com/office/drawing/2010/main" val="0"/>
+                        </a:ext>
+                      </a:extLst>
+                    </a:blip>
+                    <a:stretch>
+                      <a:fillRect/>
+                    </a:stretch>
+                  </pic:blipFill>
+                  <pic:spPr>
+                    <a:xfrm>
+                      <a:off x="0" y="0"/>
+                      <a:ext cx="4843780" cy="1393825"/>
+                    </a:xfrm>
+                    <a:prstGeom prst="rect">
+                      <a:avLst/>
+                    </a:prstGeom>
+                  </pic:spPr>
+                </pic:pic>
+              </a:graphicData>
+            </a:graphic>
+            <wp14:sizeRelH relativeFrom="page">
+              <wp14:pctWidth>0</wp14:pctWidth>
+            </wp14:sizeRelH>
+            <wp14:sizeRelV relativeFrom="page">
+              <wp14:pctHeight>0</wp14:pctHeight>
+            </wp14:sizeRelV>
+          </wp:anchor>
+        </w:drawing>
+      </w:r>
+    </w:p>
+    <w:p>
+      <w:r>
+        <w:br w:type="page"/>
+      </w:r>
+    </w:p>
+    <w:p>
+      <w:r>
+        <w:lastRenderedPageBreak/>
+        <w:drawing>
+          <wp:anchor distT="0" distB="0" distL="114300" distR="114300" simplePos="0" relativeHeight="251665408" behindDoc="0" locked="0" layoutInCell="1" allowOverlap="1" wp14:anchorId="4FBAF913" wp14:editId="6A514EE8">
+            <wp:simplePos x="0" y="0"/>
+            <wp:positionH relativeFrom="column">
+              <wp:posOffset>-58469</wp:posOffset>
+            </wp:positionH>
+            <wp:positionV relativeFrom="paragraph">
+              <wp:posOffset>196</wp:posOffset>
+            </wp:positionV>
+            <wp:extent cx="2560955" cy="1602740"/>
+            <wp:effectExtent l="0" t="0" r="0" b="0"/>
+            <wp:wrapSquare wrapText="bothSides"/>
+            <wp:docPr id="7" name="Picture 7"/>
+            <wp:cNvGraphicFramePr>
+              <a:graphicFrameLocks xmlns:a="http://schemas.openxmlformats.org/drawingml/2006/main" noChangeAspect="1"/>
+            </wp:cNvGraphicFramePr>
+            <a:graphic xmlns:a="http://schemas.openxmlformats.org/drawingml/2006/main">
+              <a:graphicData uri="http://schemas.openxmlformats.org/drawingml/2006/picture">
+                <pic:pic xmlns:pic="http://schemas.openxmlformats.org/drawingml/2006/picture">
+                  <pic:nvPicPr>
+                    <pic:cNvPr id="1" name=""/>
+                    <pic:cNvPicPr/>
+                  </pic:nvPicPr>
+                  <pic:blipFill>
+                    <a:blip r:embed="rId12">
+                      <a:extLst>
+                        <a:ext uri="{28A0092B-C50C-407E-A947-70E740481C1C}">
+                          <a14:useLocalDpi xmlns:a14="http://schemas.microsoft.com/office/drawing/2010/main" val="0"/>
+                        </a:ext>
+                      </a:extLst>
+                    </a:blip>
+                    <a:stretch>
+                      <a:fillRect/>
+                    </a:stretch>
+                  </pic:blipFill>
+                  <pic:spPr>
+                    <a:xfrm>
+                      <a:off x="0" y="0"/>
+                      <a:ext cx="2560955" cy="1602740"/>
+                    </a:xfrm>
+                    <a:prstGeom prst="rect">
+                      <a:avLst/>
+                    </a:prstGeom>
+                  </pic:spPr>
+                </pic:pic>
+              </a:graphicData>
+            </a:graphic>
+            <wp14:sizeRelH relativeFrom="page">
+              <wp14:pctWidth>0</wp14:pctWidth>
+            </wp14:sizeRelH>
+            <wp14:sizeRelV relativeFrom="page">
+              <wp14:pctHeight>0</wp14:pctHeight>
+            </wp14:sizeRelV>
+          </wp:anchor>
+        </w:drawing>
+      </w:r>
+    </w:p>
+    <w:p/>
+    <w:p/>
+    <w:p/>
+    <w:p/>
+    <w:p/>
+    <w:p>
+      <w:r>
+        <w:t xml:space="preserve">If things get a bit confusing: </w:t>
+      </w:r>
+      <w:r>
+        <w:drawing>
+          <wp:inline distT="0" distB="0" distL="0" distR="0" wp14:anchorId="642C01AA" wp14:editId="1037A473">
+            <wp:extent cx="1863969" cy="183772"/>
+            <wp:effectExtent l="0" t="0" r="3175" b="6985"/>
+            <wp:docPr id="8" name="Picture 8"/>
+            <wp:cNvGraphicFramePr>
+              <a:graphicFrameLocks xmlns:a="http://schemas.openxmlformats.org/drawingml/2006/main" noChangeAspect="1"/>
+            </wp:cNvGraphicFramePr>
+            <a:graphic xmlns:a="http://schemas.openxmlformats.org/drawingml/2006/main">
+              <a:graphicData uri="http://schemas.openxmlformats.org/drawingml/2006/picture">
+                <pic:pic xmlns:pic="http://schemas.openxmlformats.org/drawingml/2006/picture">
+                  <pic:nvPicPr>
+                    <pic:cNvPr id="1" name=""/>
+                    <pic:cNvPicPr/>
+                  </pic:nvPicPr>
+                  <pic:blipFill>
+                    <a:blip r:embed="rId13"/>
+                    <a:stretch>
+                      <a:fillRect/>
+                    </a:stretch>
+                  </pic:blipFill>
+                  <pic:spPr>
+                    <a:xfrm>
+                      <a:off x="0" y="0"/>
+                      <a:ext cx="1963599" cy="193595"/>
+                    </a:xfrm>
+                    <a:prstGeom prst="rect">
+                      <a:avLst/>
+                    </a:prstGeom>
+                  </pic:spPr>
+                </pic:pic>
+              </a:graphicData>
+            </a:graphic>
+          </wp:inline>
+        </w:drawing>
+      </w:r>
+    </w:p>
+    <w:p>
+      <w:r>
+        <w:drawing>
+          <wp:inline distT="0" distB="0" distL="0" distR="0" wp14:anchorId="6EB72550" wp14:editId="5187ABDF">
+            <wp:extent cx="2977662" cy="788205"/>
+            <wp:effectExtent l="0" t="0" r="0" b="0"/>
+            <wp:docPr id="9" name="Picture 9"/>
+            <wp:cNvGraphicFramePr>
+              <a:graphicFrameLocks xmlns:a="http://schemas.openxmlformats.org/drawingml/2006/main" noChangeAspect="1"/>
+            </wp:cNvGraphicFramePr>
+            <a:graphic xmlns:a="http://schemas.openxmlformats.org/drawingml/2006/main">
+              <a:graphicData uri="http://schemas.openxmlformats.org/drawingml/2006/picture">
+                <pic:pic xmlns:pic="http://schemas.openxmlformats.org/drawingml/2006/picture">
+                  <pic:nvPicPr>
+                    <pic:cNvPr id="1" name=""/>
+                    <pic:cNvPicPr/>
+                  </pic:nvPicPr>
+                  <pic:blipFill>
+                    <a:blip r:embed="rId14"/>
+                    <a:stretch>
+                      <a:fillRect/>
+                    </a:stretch>
+                  </pic:blipFill>
+                  <pic:spPr>
+                    <a:xfrm>
+                      <a:off x="0" y="0"/>
+                      <a:ext cx="3006802" cy="795919"/>
+                    </a:xfrm>
+                    <a:prstGeom prst="rect">
+                      <a:avLst/>
+                    </a:prstGeom>
+                  </pic:spPr>
+                </pic:pic>
+              </a:graphicData>
+            </a:graphic>
+          </wp:inline>
+        </w:drawing>
+      </w:r>
+    </w:p>
+    <w:p>
+      <w:r>
+        <w:drawing>
+          <wp:inline distT="0" distB="0" distL="0" distR="0" wp14:anchorId="08001BD6" wp14:editId="2C315727">
+            <wp:extent cx="4196862" cy="652397"/>
+            <wp:effectExtent l="0" t="0" r="0" b="0"/>
+            <wp:docPr id="10" name="Picture 10"/>
+            <wp:cNvGraphicFramePr>
+              <a:graphicFrameLocks xmlns:a="http://schemas.openxmlformats.org/drawingml/2006/main" noChangeAspect="1"/>
+            </wp:cNvGraphicFramePr>
+            <a:graphic xmlns:a="http://schemas.openxmlformats.org/drawingml/2006/main">
+              <a:graphicData uri="http://schemas.openxmlformats.org/drawingml/2006/picture">
+                <pic:pic xmlns:pic="http://schemas.openxmlformats.org/drawingml/2006/picture">
+                  <pic:nvPicPr>
+                    <pic:cNvPr id="1" name=""/>
+                    <pic:cNvPicPr/>
+                  </pic:nvPicPr>
+                  <pic:blipFill>
+                    <a:blip r:embed="rId15"/>
+                    <a:stretch>
+                      <a:fillRect/>
+                    </a:stretch>
+                  </pic:blipFill>
+                  <pic:spPr>
+                    <a:xfrm>
+                      <a:off x="0" y="0"/>
+                      <a:ext cx="4243770" cy="659689"/>
+                    </a:xfrm>
+                    <a:prstGeom prst="rect">
+                      <a:avLst/>
+                    </a:prstGeom>
+                  </pic:spPr>
+                </pic:pic>
+              </a:graphicData>
+            </a:graphic>
+          </wp:inline>
+        </w:drawing>
+      </w:r>
+    </w:p>
+    <w:p/>
+    <w:p>
+      <w:pPr>
+        <w:pStyle w:val="Heading1"/>
+        <w:spacing w:after="240"/>
+        <w:rPr>
+          <w:rFonts w:asciiTheme="minorHAnsi" w:hAnsiTheme="minorHAnsi" w:cstheme="minorBidi"/>
+          <w:sz w:val="22"/>
+          <w:szCs w:val="22"/>
+        </w:rPr>
+      </w:pPr>
+      <w:r>
+        <w:t xml:space="preserve">Create Linux VM </w:t>
+      </w:r>
+      <w:r>
+        <w:t xml:space="preserve">with </w:t>
+      </w:r>
+      <w:proofErr w:type="spellStart"/>
+      <w:r>
+        <w:t>AzureCLI</w:t>
+      </w:r>
+      <w:proofErr w:type="spellEnd"/>
+      <w:r>
+        <w:t xml:space="preserve"> less explicitly</w:t>
+      </w:r>
+    </w:p>
+    <w:p>
+      <w:r>
+        <w:drawing>
+          <wp:inline distT="0" distB="0" distL="0" distR="0" wp14:anchorId="4C4F23DB" wp14:editId="276F5BE0">
+            <wp:extent cx="4999892" cy="1216854"/>
+            <wp:effectExtent l="0" t="0" r="0" b="2540"/>
+            <wp:docPr id="11" name="Picture 11"/>
+            <wp:cNvGraphicFramePr>
+              <a:graphicFrameLocks xmlns:a="http://schemas.openxmlformats.org/drawingml/2006/main" noChangeAspect="1"/>
+            </wp:cNvGraphicFramePr>
+            <a:graphic xmlns:a="http://schemas.openxmlformats.org/drawingml/2006/main">
+              <a:graphicData uri="http://schemas.openxmlformats.org/drawingml/2006/picture">
+                <pic:pic xmlns:pic="http://schemas.openxmlformats.org/drawingml/2006/picture">
+                  <pic:nvPicPr>
+                    <pic:cNvPr id="1" name=""/>
+                    <pic:cNvPicPr/>
+                  </pic:nvPicPr>
+                  <pic:blipFill>
+                    <a:blip r:embed="rId16"/>
+                    <a:stretch>
+                      <a:fillRect/>
+                    </a:stretch>
+                  </pic:blipFill>
+                  <pic:spPr>
+                    <a:xfrm>
+                      <a:off x="0" y="0"/>
+                      <a:ext cx="5008123" cy="1218857"/>
+                    </a:xfrm>
+                    <a:prstGeom prst="rect">
+                      <a:avLst/>
+                    </a:prstGeom>
+                  </pic:spPr>
+                </pic:pic>
+              </a:graphicData>
+            </a:graphic>
+          </wp:inline>
+        </w:drawing>
+      </w:r>
+    </w:p>
+    <w:p>
+      <w:r>
+        <w:drawing>
+          <wp:inline distT="0" distB="0" distL="0" distR="0" wp14:anchorId="2588B320" wp14:editId="5C951551">
+            <wp:extent cx="2309446" cy="740852"/>
+            <wp:effectExtent l="0" t="0" r="0" b="2540"/>
+            <wp:docPr id="12" name="Picture 12"/>
+            <wp:cNvGraphicFramePr>
+              <a:graphicFrameLocks xmlns:a="http://schemas.openxmlformats.org/drawingml/2006/main" noChangeAspect="1"/>
+            </wp:cNvGraphicFramePr>
+            <a:graphic xmlns:a="http://schemas.openxmlformats.org/drawingml/2006/main">
+              <a:graphicData uri="http://schemas.openxmlformats.org/drawingml/2006/picture">
+                <pic:pic xmlns:pic="http://schemas.openxmlformats.org/drawingml/2006/picture">
+                  <pic:nvPicPr>
+                    <pic:cNvPr id="1" name=""/>
+                    <pic:cNvPicPr/>
+                  </pic:nvPicPr>
+                  <pic:blipFill>
+                    <a:blip r:embed="rId17"/>
+                    <a:stretch>
+                      <a:fillRect/>
+                    </a:stretch>
+                  </pic:blipFill>
+                  <pic:spPr>
+                    <a:xfrm>
+                      <a:off x="0" y="0"/>
+                      <a:ext cx="2331820" cy="748029"/>
+                    </a:xfrm>
+                    <a:prstGeom prst="rect">
+                      <a:avLst/>
+                    </a:prstGeom>
+                  </pic:spPr>
+                </pic:pic>
+              </a:graphicData>
+            </a:graphic>
+          </wp:inline>
+        </w:drawing>
+      </w:r>
+    </w:p>
+    <w:p>
+      <w:r>
+        <w:drawing>
+          <wp:inline distT="0" distB="0" distL="0" distR="0" wp14:anchorId="049008C6" wp14:editId="41795399">
+            <wp:extent cx="3746979" cy="638908"/>
+            <wp:effectExtent l="0" t="0" r="6350" b="8890"/>
+            <wp:docPr id="13" name="Picture 13"/>
+            <wp:cNvGraphicFramePr>
+              <a:graphicFrameLocks xmlns:a="http://schemas.openxmlformats.org/drawingml/2006/main" noChangeAspect="1"/>
+            </wp:cNvGraphicFramePr>
+            <a:graphic xmlns:a="http://schemas.openxmlformats.org/drawingml/2006/main">
+              <a:graphicData uri="http://schemas.openxmlformats.org/drawingml/2006/picture">
+                <pic:pic xmlns:pic="http://schemas.openxmlformats.org/drawingml/2006/picture">
+                  <pic:nvPicPr>
+                    <pic:cNvPr id="1" name=""/>
+                    <pic:cNvPicPr/>
+                  </pic:nvPicPr>
+                  <pic:blipFill>
+                    <a:blip r:embed="rId18"/>
+                    <a:stretch>
+                      <a:fillRect/>
+                    </a:stretch>
+                  </pic:blipFill>
+                  <pic:spPr>
+                    <a:xfrm>
+                      <a:off x="0" y="0"/>
+                      <a:ext cx="3781427" cy="644782"/>
+                    </a:xfrm>
+                    <a:prstGeom prst="rect">
+                      <a:avLst/>
+                    </a:prstGeom>
+                  </pic:spPr>
+                </pic:pic>
+              </a:graphicData>
+            </a:graphic>
+          </wp:inline>
+        </w:drawing>
+      </w:r>
+    </w:p>
+    <w:p/>
+    <w:p/>
+    <w:p>
+      <w:r>
+        <w:t>If trying to create a Windows VM:</w:t>
+      </w:r>
+    </w:p>
+    <w:p>
+      <w:r>
+        <w:lastRenderedPageBreak/>
+        <w:drawing>
+          <wp:inline distT="0" distB="0" distL="0" distR="0" wp14:anchorId="02381CE7" wp14:editId="588C52F3">
+            <wp:extent cx="2775756" cy="1330569"/>
+            <wp:effectExtent l="0" t="0" r="5715" b="3175"/>
+            <wp:docPr id="14" name="Picture 14"/>
+            <wp:cNvGraphicFramePr>
+              <a:graphicFrameLocks xmlns:a="http://schemas.openxmlformats.org/drawingml/2006/main" noChangeAspect="1"/>
+            </wp:cNvGraphicFramePr>
+            <a:graphic xmlns:a="http://schemas.openxmlformats.org/drawingml/2006/main">
+              <a:graphicData uri="http://schemas.openxmlformats.org/drawingml/2006/picture">
+                <pic:pic xmlns:pic="http://schemas.openxmlformats.org/drawingml/2006/picture">
+                  <pic:nvPicPr>
+                    <pic:cNvPr id="1" name=""/>
+                    <pic:cNvPicPr/>
+                  </pic:nvPicPr>
+                  <pic:blipFill>
+                    <a:blip r:embed="rId19"/>
+                    <a:stretch>
+                      <a:fillRect/>
+                    </a:stretch>
+                  </pic:blipFill>
+                  <pic:spPr>
+                    <a:xfrm>
+                      <a:off x="0" y="0"/>
+                      <a:ext cx="2787956" cy="1336417"/>
+                    </a:xfrm>
+                    <a:prstGeom prst="rect">
+                      <a:avLst/>
+                    </a:prstGeom>
+                  </pic:spPr>
+                </pic:pic>
+              </a:graphicData>
+            </a:graphic>
+          </wp:inline>
+        </w:drawing>
+      </w:r>
+    </w:p>
+    <w:p/>
+    <w:p/>
+    <w:p>
+      <w:pPr>
+        <w:pStyle w:val="Heading1"/>
+        <w:spacing w:after="240"/>
+        <w:rPr>
+          <w:rFonts w:asciiTheme="minorHAnsi" w:hAnsiTheme="minorHAnsi" w:cstheme="minorBidi"/>
+          <w:sz w:val="22"/>
+          <w:szCs w:val="22"/>
+        </w:rPr>
+      </w:pPr>
+      <w:r>
+        <w:t xml:space="preserve">Create Linux VM </w:t>
+      </w:r>
+      <w:r>
+        <w:t>with PowerShell</w:t>
+      </w:r>
+    </w:p>
+    <w:p>
+      <w:r>
+        <w:drawing>
+          <wp:inline distT="0" distB="0" distL="0" distR="0" wp14:anchorId="350F8971" wp14:editId="0019F2D5">
+            <wp:extent cx="3780692" cy="341383"/>
+            <wp:effectExtent l="0" t="0" r="0" b="1905"/>
+            <wp:docPr id="15" name="Picture 15"/>
+            <wp:cNvGraphicFramePr>
+              <a:graphicFrameLocks xmlns:a="http://schemas.openxmlformats.org/drawingml/2006/main" noChangeAspect="1"/>
+            </wp:cNvGraphicFramePr>
+            <a:graphic xmlns:a="http://schemas.openxmlformats.org/drawingml/2006/main">
+              <a:graphicData uri="http://schemas.openxmlformats.org/drawingml/2006/picture">
+                <pic:pic xmlns:pic="http://schemas.openxmlformats.org/drawingml/2006/picture">
+                  <pic:nvPicPr>
+                    <pic:cNvPr id="1" name=""/>
+                    <pic:cNvPicPr/>
+                  </pic:nvPicPr>
+                  <pic:blipFill>
+                    <a:blip r:embed="rId20"/>
+                    <a:stretch>
+                      <a:fillRect/>
+                    </a:stretch>
+                  </pic:blipFill>
+                  <pic:spPr>
+                    <a:xfrm>
+                      <a:off x="0" y="0"/>
+                      <a:ext cx="3996472" cy="360867"/>
+                    </a:xfrm>
+                    <a:prstGeom prst="rect">
+                      <a:avLst/>
+                    </a:prstGeom>
+                  </pic:spPr>
+                </pic:pic>
+              </a:graphicData>
+            </a:graphic>
+          </wp:inline>
+        </w:drawing>
+      </w:r>
+    </w:p>
+    <w:p>
+      <w:r>
+        <w:drawing>
+          <wp:inline distT="0" distB="0" distL="0" distR="0" wp14:anchorId="31FBD6CC" wp14:editId="4227D3C7">
+            <wp:extent cx="3465635" cy="967154"/>
+            <wp:effectExtent l="0" t="0" r="1905" b="4445"/>
+            <wp:docPr id="16" name="Picture 16"/>
+            <wp:cNvGraphicFramePr>
+              <a:graphicFrameLocks xmlns:a="http://schemas.openxmlformats.org/drawingml/2006/main" noChangeAspect="1"/>
+            </wp:cNvGraphicFramePr>
+            <a:graphic xmlns:a="http://schemas.openxmlformats.org/drawingml/2006/main">
+              <a:graphicData uri="http://schemas.openxmlformats.org/drawingml/2006/picture">
+                <pic:pic xmlns:pic="http://schemas.openxmlformats.org/drawingml/2006/picture">
+                  <pic:nvPicPr>
+                    <pic:cNvPr id="1" name=""/>
+                    <pic:cNvPicPr/>
+                  </pic:nvPicPr>
+                  <pic:blipFill>
+                    <a:blip r:embed="rId21"/>
+                    <a:stretch>
+                      <a:fillRect/>
+                    </a:stretch>
+                  </pic:blipFill>
+                  <pic:spPr>
+                    <a:xfrm>
+                      <a:off x="0" y="0"/>
+                      <a:ext cx="3512055" cy="980108"/>
+                    </a:xfrm>
+                    <a:prstGeom prst="rect">
+                      <a:avLst/>
+                    </a:prstGeom>
+                  </pic:spPr>
+                </pic:pic>
+              </a:graphicData>
+            </a:graphic>
+          </wp:inline>
+        </w:drawing>
+      </w:r>
+    </w:p>
+    <w:p>
+      <w:r>
+        <w:drawing>
+          <wp:inline distT="0" distB="0" distL="0" distR="0" wp14:anchorId="44C3D4E4" wp14:editId="3AAFBDA6">
+            <wp:extent cx="3615960" cy="978877"/>
+            <wp:effectExtent l="0" t="0" r="3810" b="0"/>
+            <wp:docPr id="17" name="Picture 17"/>
+            <wp:cNvGraphicFramePr>
+              <a:graphicFrameLocks xmlns:a="http://schemas.openxmlformats.org/drawingml/2006/main" noChangeAspect="1"/>
+            </wp:cNvGraphicFramePr>
+            <a:graphic xmlns:a="http://schemas.openxmlformats.org/drawingml/2006/main">
+              <a:graphicData uri="http://schemas.openxmlformats.org/drawingml/2006/picture">
+                <pic:pic xmlns:pic="http://schemas.openxmlformats.org/drawingml/2006/picture">
+                  <pic:nvPicPr>
+                    <pic:cNvPr id="1" name=""/>
+                    <pic:cNvPicPr/>
+                  </pic:nvPicPr>
+                  <pic:blipFill>
+                    <a:blip r:embed="rId22"/>
+                    <a:stretch>
+                      <a:fillRect/>
+                    </a:stretch>
+                  </pic:blipFill>
+                  <pic:spPr>
+                    <a:xfrm>
+                      <a:off x="0" y="0"/>
+                      <a:ext cx="3653238" cy="988969"/>
+                    </a:xfrm>
+                    <a:prstGeom prst="rect">
+                      <a:avLst/>
+                    </a:prstGeom>
+                  </pic:spPr>
+                </pic:pic>
+              </a:graphicData>
+            </a:graphic>
+          </wp:inline>
+        </w:drawing>
+      </w:r>
+      <w:bookmarkStart w:id="0" w:name="_GoBack"/>
+      <w:bookmarkEnd w:id="0"/>
+    </w:p>
+    <w:p>
+      <w:r>
+        <w:drawing>
+          <wp:inline distT="0" distB="0" distL="0" distR="0" wp14:anchorId="49C04A25" wp14:editId="2BD8840B">
+            <wp:extent cx="2844040" cy="1389185"/>
+            <wp:effectExtent l="0" t="0" r="0" b="1905"/>
+            <wp:docPr id="18" name="Picture 18"/>
+            <wp:cNvGraphicFramePr>
+              <a:graphicFrameLocks xmlns:a="http://schemas.openxmlformats.org/drawingml/2006/main" noChangeAspect="1"/>
+            </wp:cNvGraphicFramePr>
+            <a:graphic xmlns:a="http://schemas.openxmlformats.org/drawingml/2006/main">
+              <a:graphicData uri="http://schemas.openxmlformats.org/drawingml/2006/picture">
+                <pic:pic xmlns:pic="http://schemas.openxmlformats.org/drawingml/2006/picture">
+                  <pic:nvPicPr>
+                    <pic:cNvPr id="1" name=""/>
+                    <pic:cNvPicPr/>
+                  </pic:nvPicPr>
+                  <pic:blipFill>
+                    <a:blip r:embed="rId23"/>
+                    <a:stretch>
+                      <a:fillRect/>
+                    </a:stretch>
+                  </pic:blipFill>
+                  <pic:spPr>
+                    <a:xfrm>
+                      <a:off x="0" y="0"/>
+                      <a:ext cx="2866076" cy="1399948"/>
+                    </a:xfrm>
+                    <a:prstGeom prst="rect">
+                      <a:avLst/>
+                    </a:prstGeom>
+                  </pic:spPr>
+                </pic:pic>
+              </a:graphicData>
+            </a:graphic>
+          </wp:inline>
+        </w:drawing>
+      </w:r>
     </w:p>
     <w:sectPr>
       <w:pgSz w:w="12240" w:h="15840"/>
@@ -370,7 +1891,7 @@
         <w:rFonts w:ascii="Calibri" w:eastAsiaTheme="minorHAnsi" w:hAnsi="Calibri" w:cs="Calibri" w:hint="default"/>
       </w:rPr>
     </w:lvl>
-    <w:lvl w:ilvl="1" w:tplc="04090003" w:tentative="1">
+    <w:lvl w:ilvl="1" w:tplc="04090003">
       <w:start w:val="1"/>
       <w:numFmt w:val="bullet"/>
       <w:lvlText w:val="o"/>
@@ -988,6 +2509,7 @@
     <w:lsdException w:name="HTML Sample" w:semiHidden="1" w:unhideWhenUsed="1"/>
     <w:lsdException w:name="HTML Typewriter" w:semiHidden="1" w:unhideWhenUsed="1"/>
     <w:lsdException w:name="HTML Variable" w:semiHidden="1" w:unhideWhenUsed="1"/>
+    <w:lsdException w:name="Normal Table" w:semiHidden="1" w:unhideWhenUsed="1"/>
     <w:lsdException w:name="annotation subject" w:semiHidden="1" w:unhideWhenUsed="1"/>
     <w:lsdException w:name="No List" w:semiHidden="1" w:unhideWhenUsed="1"/>
     <w:lsdException w:name="Outline List 1" w:semiHidden="1" w:unhideWhenUsed="1"/>
@@ -1034,8 +2556,10 @@
     <w:lsdException w:name="Table Subtle 2" w:semiHidden="1" w:unhideWhenUsed="1"/>
     <w:lsdException w:name="Table Web 1" w:semiHidden="1" w:unhideWhenUsed="1"/>
     <w:lsdException w:name="Table Web 2" w:semiHidden="1" w:unhideWhenUsed="1"/>
+    <w:lsdException w:name="Table Web 3" w:semiHidden="1" w:unhideWhenUsed="1"/>
     <w:lsdException w:name="Balloon Text" w:semiHidden="1" w:unhideWhenUsed="1"/>
     <w:lsdException w:name="Table Grid" w:uiPriority="39"/>
+    <w:lsdException w:name="Table Theme" w:semiHidden="1" w:unhideWhenUsed="1"/>
     <w:lsdException w:name="Placeholder Text" w:semiHidden="1"/>
     <w:lsdException w:name="No Spacing" w:uiPriority="1" w:qFormat="1"/>
     <w:lsdException w:name="Light Shading" w:uiPriority="60"/>
@@ -1262,6 +2786,27 @@
     <w:name w:val="Normal"/>
     <w:qFormat/>
   </w:style>
+  <w:style w:type="paragraph" w:styleId="Heading1">
+    <w:name w:val="heading 1"/>
+    <w:basedOn w:val="Normal"/>
+    <w:next w:val="Normal"/>
+    <w:link w:val="Heading1Char"/>
+    <w:uiPriority w:val="9"/>
+    <w:qFormat/>
+    <w:rsid w:val="00901DCB"/>
+    <w:pPr>
+      <w:keepNext/>
+      <w:keepLines/>
+      <w:spacing w:before="240" w:after="0"/>
+      <w:outlineLvl w:val="0"/>
+    </w:pPr>
+    <w:rPr>
+      <w:rFonts w:asciiTheme="majorHAnsi" w:eastAsiaTheme="majorEastAsia" w:hAnsiTheme="majorHAnsi" w:cstheme="majorBidi"/>
+      <w:color w:val="2F5496" w:themeColor="accent1" w:themeShade="BF"/>
+      <w:sz w:val="32"/>
+      <w:szCs w:val="32"/>
+    </w:rPr>
+  </w:style>
   <w:style w:type="character" w:default="1" w:styleId="DefaultParagraphFont">
     <w:name w:val="Default Paragraph Font"/>
     <w:uiPriority w:val="1"/>
@@ -1299,6 +2844,31 @@
       <w:ind w:left="720"/>
       <w:contextualSpacing/>
     </w:pPr>
+  </w:style>
+  <w:style w:type="character" w:customStyle="1" w:styleId="Heading1Char">
+    <w:name w:val="Heading 1 Char"/>
+    <w:basedOn w:val="DefaultParagraphFont"/>
+    <w:link w:val="Heading1"/>
+    <w:uiPriority w:val="9"/>
+    <w:rsid w:val="00901DCB"/>
+    <w:rPr>
+      <w:rFonts w:asciiTheme="majorHAnsi" w:eastAsiaTheme="majorEastAsia" w:hAnsiTheme="majorHAnsi" w:cstheme="majorBidi"/>
+      <w:color w:val="2F5496" w:themeColor="accent1" w:themeShade="BF"/>
+      <w:sz w:val="32"/>
+      <w:szCs w:val="32"/>
+    </w:rPr>
+  </w:style>
+  <w:style w:type="character" w:styleId="Hyperlink">
+    <w:name w:val="Hyperlink"/>
+    <w:basedOn w:val="DefaultParagraphFont"/>
+    <w:uiPriority w:val="99"/>
+    <w:semiHidden/>
+    <w:unhideWhenUsed/>
+    <w:rsid w:val="009E4CA6"/>
+    <w:rPr>
+      <w:color w:val="0000FF"/>
+      <w:u w:val="single"/>
+    </w:rPr>
   </w:style>
 </w:styles>
 </file>
@@ -1596,4 +3166,16 @@
     </a:ext>
   </a:extLst>
 </a:theme>
+</file>
+
+<file path=customXml/item1.xml><?xml version="1.0" encoding="utf-8"?>
+<b:Sources xmlns:b="http://schemas.openxmlformats.org/officeDocument/2006/bibliography" xmlns="http://schemas.openxmlformats.org/officeDocument/2006/bibliography" SelectedStyle="\APASixthEditionOfficeOnline.xsl" StyleName="APA" Version="6"/>
+</file>
+
+<file path=customXml/itemProps1.xml><?xml version="1.0" encoding="utf-8"?>
+<ds:datastoreItem xmlns:ds="http://schemas.openxmlformats.org/officeDocument/2006/customXml" ds:itemID="{9A3B0601-A6CE-4F49-BB95-D5B48DD06CAC}">
+  <ds:schemaRefs>
+    <ds:schemaRef ds:uri="http://schemas.openxmlformats.org/officeDocument/2006/bibliography"/>
+  </ds:schemaRefs>
+</ds:datastoreItem>
 </file>
</xml_diff>

<commit_message>
Snapshots, Images - manual deployment
</commit_message>
<xml_diff>
--- a/VM/Provisioning Microsoft Azure Virtual Machines.docx
+++ b/VM/Provisioning Microsoft Azure Virtual Machines.docx
@@ -2665,17 +2665,16 @@
           </wp:inline>
         </w:drawing>
       </w:r>
-    </w:p>
-    <w:p>
-      <w:r>
-        <w:rPr>
-          <w:noProof/>
-        </w:rPr>
+      <w:bookmarkStart w:id="0" w:name="_GoBack"/>
+      <w:bookmarkEnd w:id="0"/>
+    </w:p>
+    <w:p>
+      <w:r>
         <w:drawing>
-          <wp:inline distT="0" distB="0" distL="0" distR="0" wp14:anchorId="31FBD6CC" wp14:editId="4227D3C7">
-            <wp:extent cx="3465635" cy="967154"/>
-            <wp:effectExtent l="0" t="0" r="1905" b="4445"/>
-            <wp:docPr id="16" name="Picture 16"/>
+          <wp:inline distT="0" distB="0" distL="0" distR="0" wp14:anchorId="791D7A0B" wp14:editId="05D99FE7">
+            <wp:extent cx="3665220" cy="153357"/>
+            <wp:effectExtent l="0" t="0" r="0" b="0"/>
+            <wp:docPr id="33" name="Picture 33"/>
             <wp:cNvGraphicFramePr>
               <a:graphicFrameLocks xmlns:a="http://schemas.openxmlformats.org/drawingml/2006/main" noChangeAspect="1"/>
             </wp:cNvGraphicFramePr>
@@ -2695,7 +2694,7 @@
                   <pic:spPr>
                     <a:xfrm>
                       <a:off x="0" y="0"/>
-                      <a:ext cx="3512055" cy="980108"/>
+                      <a:ext cx="3820345" cy="159848"/>
                     </a:xfrm>
                     <a:prstGeom prst="rect">
                       <a:avLst/>
@@ -2714,10 +2713,10 @@
           <w:noProof/>
         </w:rPr>
         <w:drawing>
-          <wp:inline distT="0" distB="0" distL="0" distR="0" wp14:anchorId="44C3D4E4" wp14:editId="3AAFBDA6">
-            <wp:extent cx="3615960" cy="978877"/>
-            <wp:effectExtent l="0" t="0" r="3810" b="0"/>
-            <wp:docPr id="17" name="Picture 17"/>
+          <wp:inline distT="0" distB="0" distL="0" distR="0" wp14:anchorId="31FBD6CC" wp14:editId="4227D3C7">
+            <wp:extent cx="3465635" cy="967154"/>
+            <wp:effectExtent l="0" t="0" r="1905" b="4445"/>
+            <wp:docPr id="16" name="Picture 16"/>
             <wp:cNvGraphicFramePr>
               <a:graphicFrameLocks xmlns:a="http://schemas.openxmlformats.org/drawingml/2006/main" noChangeAspect="1"/>
             </wp:cNvGraphicFramePr>
@@ -2737,7 +2736,7 @@
                   <pic:spPr>
                     <a:xfrm>
                       <a:off x="0" y="0"/>
-                      <a:ext cx="3653238" cy="988969"/>
+                      <a:ext cx="3512055" cy="980108"/>
                     </a:xfrm>
                     <a:prstGeom prst="rect">
                       <a:avLst/>
@@ -2756,10 +2755,10 @@
           <w:noProof/>
         </w:rPr>
         <w:drawing>
-          <wp:inline distT="0" distB="0" distL="0" distR="0" wp14:anchorId="49C04A25" wp14:editId="2BD8840B">
-            <wp:extent cx="2844040" cy="1389185"/>
-            <wp:effectExtent l="0" t="0" r="0" b="1905"/>
-            <wp:docPr id="18" name="Picture 18"/>
+          <wp:inline distT="0" distB="0" distL="0" distR="0" wp14:anchorId="44C3D4E4" wp14:editId="3AAFBDA6">
+            <wp:extent cx="3615960" cy="978877"/>
+            <wp:effectExtent l="0" t="0" r="3810" b="0"/>
+            <wp:docPr id="17" name="Picture 17"/>
             <wp:cNvGraphicFramePr>
               <a:graphicFrameLocks xmlns:a="http://schemas.openxmlformats.org/drawingml/2006/main" noChangeAspect="1"/>
             </wp:cNvGraphicFramePr>
@@ -2779,7 +2778,7 @@
                   <pic:spPr>
                     <a:xfrm>
                       <a:off x="0" y="0"/>
-                      <a:ext cx="2866076" cy="1399948"/>
+                      <a:ext cx="3653238" cy="988969"/>
                     </a:xfrm>
                     <a:prstGeom prst="rect">
                       <a:avLst/>
@@ -2798,10 +2797,10 @@
           <w:noProof/>
         </w:rPr>
         <w:drawing>
-          <wp:inline distT="0" distB="0" distL="0" distR="0" wp14:anchorId="7CAEDF64" wp14:editId="2992CDDB">
-            <wp:extent cx="2795614" cy="1166446"/>
-            <wp:effectExtent l="0" t="0" r="5080" b="0"/>
-            <wp:docPr id="19" name="Picture 19"/>
+          <wp:inline distT="0" distB="0" distL="0" distR="0" wp14:anchorId="49C04A25" wp14:editId="2BD8840B">
+            <wp:extent cx="2844040" cy="1389185"/>
+            <wp:effectExtent l="0" t="0" r="0" b="1905"/>
+            <wp:docPr id="18" name="Picture 18"/>
             <wp:cNvGraphicFramePr>
               <a:graphicFrameLocks xmlns:a="http://schemas.openxmlformats.org/drawingml/2006/main" noChangeAspect="1"/>
             </wp:cNvGraphicFramePr>
@@ -2821,7 +2820,7 @@
                   <pic:spPr>
                     <a:xfrm>
                       <a:off x="0" y="0"/>
-                      <a:ext cx="2825305" cy="1178834"/>
+                      <a:ext cx="2866076" cy="1399948"/>
                     </a:xfrm>
                     <a:prstGeom prst="rect">
                       <a:avLst/>
@@ -2840,10 +2839,10 @@
           <w:noProof/>
         </w:rPr>
         <w:drawing>
-          <wp:inline distT="0" distB="0" distL="0" distR="0" wp14:anchorId="007B678D" wp14:editId="0E6153F6">
-            <wp:extent cx="3634290" cy="2010508"/>
-            <wp:effectExtent l="0" t="0" r="4445" b="8890"/>
-            <wp:docPr id="20" name="Picture 20"/>
+          <wp:inline distT="0" distB="0" distL="0" distR="0" wp14:anchorId="7CAEDF64" wp14:editId="2992CDDB">
+            <wp:extent cx="2795614" cy="1166446"/>
+            <wp:effectExtent l="0" t="0" r="5080" b="0"/>
+            <wp:docPr id="19" name="Picture 19"/>
             <wp:cNvGraphicFramePr>
               <a:graphicFrameLocks xmlns:a="http://schemas.openxmlformats.org/drawingml/2006/main" noChangeAspect="1"/>
             </wp:cNvGraphicFramePr>
@@ -2863,7 +2862,7 @@
                   <pic:spPr>
                     <a:xfrm>
                       <a:off x="0" y="0"/>
-                      <a:ext cx="3656670" cy="2022889"/>
+                      <a:ext cx="2825305" cy="1178834"/>
                     </a:xfrm>
                     <a:prstGeom prst="rect">
                       <a:avLst/>
@@ -2878,33 +2877,14 @@
     </w:p>
     <w:p>
       <w:r>
-        <w:lastRenderedPageBreak/>
-        <w:t>Previously we used the open port command: not with this.</w:t>
-      </w:r>
-      <w:r>
-        <w:br/>
-        <w:t>Priority: 100</w:t>
-      </w:r>
-      <w:r>
-        <w:rPr>
-          <w:vertAlign w:val="superscript"/>
-        </w:rPr>
-        <w:t>th</w:t>
-      </w:r>
-      <w:r>
-        <w:t xml:space="preserve"> (so if there’s a rule with Priority 101, it will get executed 1 later)</w:t>
-      </w:r>
-    </w:p>
-    <w:p>
-      <w:r>
         <w:rPr>
           <w:noProof/>
         </w:rPr>
         <w:drawing>
-          <wp:inline distT="0" distB="0" distL="0" distR="0" wp14:anchorId="50F129A0" wp14:editId="27F7B4CA">
-            <wp:extent cx="3845336" cy="1160585"/>
-            <wp:effectExtent l="0" t="0" r="3175" b="1905"/>
-            <wp:docPr id="21" name="Picture 21"/>
+          <wp:inline distT="0" distB="0" distL="0" distR="0" wp14:anchorId="007B678D" wp14:editId="0E6153F6">
+            <wp:extent cx="3634290" cy="2010508"/>
+            <wp:effectExtent l="0" t="0" r="4445" b="8890"/>
+            <wp:docPr id="20" name="Picture 20"/>
             <wp:cNvGraphicFramePr>
               <a:graphicFrameLocks xmlns:a="http://schemas.openxmlformats.org/drawingml/2006/main" noChangeAspect="1"/>
             </wp:cNvGraphicFramePr>
@@ -2924,7 +2904,7 @@
                   <pic:spPr>
                     <a:xfrm>
                       <a:off x="0" y="0"/>
-                      <a:ext cx="3887348" cy="1173265"/>
+                      <a:ext cx="3656670" cy="2022889"/>
                     </a:xfrm>
                     <a:prstGeom prst="rect">
                       <a:avLst/>
@@ -2939,14 +2919,33 @@
     </w:p>
     <w:p>
       <w:r>
+        <w:lastRenderedPageBreak/>
+        <w:t>Previously we used the open port command: not with this.</w:t>
+      </w:r>
+      <w:r>
+        <w:br/>
+        <w:t>Priority: 100</w:t>
+      </w:r>
+      <w:r>
+        <w:rPr>
+          <w:vertAlign w:val="superscript"/>
+        </w:rPr>
+        <w:t>th</w:t>
+      </w:r>
+      <w:r>
+        <w:t xml:space="preserve"> (so if there’s a rule with Priority 101, it will get executed 1 later)</w:t>
+      </w:r>
+    </w:p>
+    <w:p>
+      <w:r>
         <w:rPr>
           <w:noProof/>
         </w:rPr>
         <w:drawing>
-          <wp:inline distT="0" distB="0" distL="0" distR="0" wp14:anchorId="3BCD8B6A" wp14:editId="113286C0">
-            <wp:extent cx="4888523" cy="488852"/>
-            <wp:effectExtent l="0" t="0" r="0" b="6985"/>
-            <wp:docPr id="22" name="Picture 22"/>
+          <wp:inline distT="0" distB="0" distL="0" distR="0" wp14:anchorId="50F129A0" wp14:editId="27F7B4CA">
+            <wp:extent cx="3845336" cy="1160585"/>
+            <wp:effectExtent l="0" t="0" r="3175" b="1905"/>
+            <wp:docPr id="21" name="Picture 21"/>
             <wp:cNvGraphicFramePr>
               <a:graphicFrameLocks xmlns:a="http://schemas.openxmlformats.org/drawingml/2006/main" noChangeAspect="1"/>
             </wp:cNvGraphicFramePr>
@@ -2966,7 +2965,7 @@
                   <pic:spPr>
                     <a:xfrm>
                       <a:off x="0" y="0"/>
-                      <a:ext cx="4962064" cy="496206"/>
+                      <a:ext cx="3887348" cy="1173265"/>
                     </a:xfrm>
                     <a:prstGeom prst="rect">
                       <a:avLst/>
@@ -2985,10 +2984,10 @@
           <w:noProof/>
         </w:rPr>
         <w:drawing>
-          <wp:inline distT="0" distB="0" distL="0" distR="0" wp14:anchorId="0DF8F285" wp14:editId="79647BAB">
-            <wp:extent cx="3089031" cy="1418590"/>
-            <wp:effectExtent l="0" t="0" r="0" b="0"/>
-            <wp:docPr id="23" name="Picture 23"/>
+          <wp:inline distT="0" distB="0" distL="0" distR="0" wp14:anchorId="3BCD8B6A" wp14:editId="113286C0">
+            <wp:extent cx="4888523" cy="488852"/>
+            <wp:effectExtent l="0" t="0" r="0" b="6985"/>
+            <wp:docPr id="22" name="Picture 22"/>
             <wp:cNvGraphicFramePr>
               <a:graphicFrameLocks xmlns:a="http://schemas.openxmlformats.org/drawingml/2006/main" noChangeAspect="1"/>
             </wp:cNvGraphicFramePr>
@@ -3008,7 +3007,7 @@
                   <pic:spPr>
                     <a:xfrm>
                       <a:off x="0" y="0"/>
-                      <a:ext cx="3108106" cy="1427350"/>
+                      <a:ext cx="4962064" cy="496206"/>
                     </a:xfrm>
                     <a:prstGeom prst="rect">
                       <a:avLst/>
@@ -3021,17 +3020,16 @@
         </w:drawing>
       </w:r>
     </w:p>
-    <w:p/>
     <w:p>
       <w:r>
         <w:rPr>
           <w:noProof/>
         </w:rPr>
         <w:drawing>
-          <wp:inline distT="0" distB="0" distL="0" distR="0" wp14:anchorId="2BB1FE06" wp14:editId="41703698">
-            <wp:extent cx="2672862" cy="598684"/>
+          <wp:inline distT="0" distB="0" distL="0" distR="0" wp14:anchorId="0DF8F285" wp14:editId="79647BAB">
+            <wp:extent cx="3089031" cy="1418590"/>
             <wp:effectExtent l="0" t="0" r="0" b="0"/>
-            <wp:docPr id="24" name="Picture 24"/>
+            <wp:docPr id="23" name="Picture 23"/>
             <wp:cNvGraphicFramePr>
               <a:graphicFrameLocks xmlns:a="http://schemas.openxmlformats.org/drawingml/2006/main" noChangeAspect="1"/>
             </wp:cNvGraphicFramePr>
@@ -3051,7 +3049,7 @@
                   <pic:spPr>
                     <a:xfrm>
                       <a:off x="0" y="0"/>
-                      <a:ext cx="2711067" cy="607241"/>
+                      <a:ext cx="3108106" cy="1427350"/>
                     </a:xfrm>
                     <a:prstGeom prst="rect">
                       <a:avLst/>
@@ -3064,16 +3062,17 @@
         </w:drawing>
       </w:r>
     </w:p>
+    <w:p/>
     <w:p>
       <w:r>
         <w:rPr>
           <w:noProof/>
         </w:rPr>
         <w:drawing>
-          <wp:inline distT="0" distB="0" distL="0" distR="0" wp14:anchorId="4C758282" wp14:editId="44E7FABB">
-            <wp:extent cx="5943600" cy="574040"/>
+          <wp:inline distT="0" distB="0" distL="0" distR="0" wp14:anchorId="2BB1FE06" wp14:editId="41703698">
+            <wp:extent cx="2672862" cy="598684"/>
             <wp:effectExtent l="0" t="0" r="0" b="0"/>
-            <wp:docPr id="25" name="Picture 25"/>
+            <wp:docPr id="24" name="Picture 24"/>
             <wp:cNvGraphicFramePr>
               <a:graphicFrameLocks xmlns:a="http://schemas.openxmlformats.org/drawingml/2006/main" noChangeAspect="1"/>
             </wp:cNvGraphicFramePr>
@@ -3093,7 +3092,7 @@
                   <pic:spPr>
                     <a:xfrm>
                       <a:off x="0" y="0"/>
-                      <a:ext cx="5943600" cy="574040"/>
+                      <a:ext cx="2711067" cy="607241"/>
                     </a:xfrm>
                     <a:prstGeom prst="rect">
                       <a:avLst/>
@@ -3112,10 +3111,10 @@
           <w:noProof/>
         </w:rPr>
         <w:drawing>
-          <wp:inline distT="0" distB="0" distL="0" distR="0" wp14:anchorId="75B9CC72" wp14:editId="76E6DAA3">
-            <wp:extent cx="3182815" cy="1007708"/>
-            <wp:effectExtent l="0" t="0" r="0" b="2540"/>
-            <wp:docPr id="26" name="Picture 26"/>
+          <wp:inline distT="0" distB="0" distL="0" distR="0" wp14:anchorId="4C758282" wp14:editId="44E7FABB">
+            <wp:extent cx="5943600" cy="574040"/>
+            <wp:effectExtent l="0" t="0" r="0" b="0"/>
+            <wp:docPr id="25" name="Picture 25"/>
             <wp:cNvGraphicFramePr>
               <a:graphicFrameLocks xmlns:a="http://schemas.openxmlformats.org/drawingml/2006/main" noChangeAspect="1"/>
             </wp:cNvGraphicFramePr>
@@ -3135,7 +3134,7 @@
                   <pic:spPr>
                     <a:xfrm>
                       <a:off x="0" y="0"/>
-                      <a:ext cx="3216334" cy="1018320"/>
+                      <a:ext cx="5943600" cy="574040"/>
                     </a:xfrm>
                     <a:prstGeom prst="rect">
                       <a:avLst/>
@@ -3154,10 +3153,10 @@
           <w:noProof/>
         </w:rPr>
         <w:drawing>
-          <wp:inline distT="0" distB="0" distL="0" distR="0" wp14:anchorId="43D034BA" wp14:editId="0CF8D739">
-            <wp:extent cx="3200400" cy="936703"/>
-            <wp:effectExtent l="0" t="0" r="0" b="0"/>
-            <wp:docPr id="27" name="Picture 27"/>
+          <wp:inline distT="0" distB="0" distL="0" distR="0" wp14:anchorId="75B9CC72" wp14:editId="76E6DAA3">
+            <wp:extent cx="3182815" cy="1007708"/>
+            <wp:effectExtent l="0" t="0" r="0" b="2540"/>
+            <wp:docPr id="26" name="Picture 26"/>
             <wp:cNvGraphicFramePr>
               <a:graphicFrameLocks xmlns:a="http://schemas.openxmlformats.org/drawingml/2006/main" noChangeAspect="1"/>
             </wp:cNvGraphicFramePr>
@@ -3177,7 +3176,7 @@
                   <pic:spPr>
                     <a:xfrm>
                       <a:off x="0" y="0"/>
-                      <a:ext cx="3276458" cy="958964"/>
+                      <a:ext cx="3216334" cy="1018320"/>
                     </a:xfrm>
                     <a:prstGeom prst="rect">
                       <a:avLst/>
@@ -3195,12 +3194,11 @@
         <w:rPr>
           <w:noProof/>
         </w:rPr>
-        <w:lastRenderedPageBreak/>
         <w:drawing>
-          <wp:inline distT="0" distB="0" distL="0" distR="0" wp14:anchorId="5193A7C6" wp14:editId="76B8963F">
-            <wp:extent cx="5048070" cy="1424354"/>
-            <wp:effectExtent l="0" t="0" r="635" b="4445"/>
-            <wp:docPr id="28" name="Picture 28"/>
+          <wp:inline distT="0" distB="0" distL="0" distR="0" wp14:anchorId="43D034BA" wp14:editId="0CF8D739">
+            <wp:extent cx="3200400" cy="936703"/>
+            <wp:effectExtent l="0" t="0" r="0" b="0"/>
+            <wp:docPr id="27" name="Picture 27"/>
             <wp:cNvGraphicFramePr>
               <a:graphicFrameLocks xmlns:a="http://schemas.openxmlformats.org/drawingml/2006/main" noChangeAspect="1"/>
             </wp:cNvGraphicFramePr>
@@ -3220,7 +3218,7 @@
                   <pic:spPr>
                     <a:xfrm>
                       <a:off x="0" y="0"/>
-                      <a:ext cx="5063371" cy="1428671"/>
+                      <a:ext cx="3276458" cy="958964"/>
                     </a:xfrm>
                     <a:prstGeom prst="rect">
                       <a:avLst/>
@@ -3238,11 +3236,12 @@
         <w:rPr>
           <w:noProof/>
         </w:rPr>
+        <w:lastRenderedPageBreak/>
         <w:drawing>
-          <wp:inline distT="0" distB="0" distL="0" distR="0" wp14:anchorId="4EDEAF35" wp14:editId="405A7F19">
-            <wp:extent cx="3575538" cy="688020"/>
-            <wp:effectExtent l="0" t="0" r="6350" b="0"/>
-            <wp:docPr id="29" name="Picture 29"/>
+          <wp:inline distT="0" distB="0" distL="0" distR="0" wp14:anchorId="5193A7C6" wp14:editId="76B8963F">
+            <wp:extent cx="5048070" cy="1424354"/>
+            <wp:effectExtent l="0" t="0" r="635" b="4445"/>
+            <wp:docPr id="28" name="Picture 28"/>
             <wp:cNvGraphicFramePr>
               <a:graphicFrameLocks xmlns:a="http://schemas.openxmlformats.org/drawingml/2006/main" noChangeAspect="1"/>
             </wp:cNvGraphicFramePr>
@@ -3262,7 +3261,7 @@
                   <pic:spPr>
                     <a:xfrm>
                       <a:off x="0" y="0"/>
-                      <a:ext cx="3615634" cy="695736"/>
+                      <a:ext cx="5063371" cy="1428671"/>
                     </a:xfrm>
                     <a:prstGeom prst="rect">
                       <a:avLst/>
@@ -3281,10 +3280,10 @@
           <w:noProof/>
         </w:rPr>
         <w:drawing>
-          <wp:inline distT="0" distB="0" distL="0" distR="0" wp14:anchorId="52700C53" wp14:editId="3689DE3F">
-            <wp:extent cx="5943600" cy="770255"/>
-            <wp:effectExtent l="0" t="0" r="0" b="0"/>
-            <wp:docPr id="30" name="Picture 30"/>
+          <wp:inline distT="0" distB="0" distL="0" distR="0" wp14:anchorId="4EDEAF35" wp14:editId="405A7F19">
+            <wp:extent cx="3575538" cy="688020"/>
+            <wp:effectExtent l="0" t="0" r="6350" b="0"/>
+            <wp:docPr id="29" name="Picture 29"/>
             <wp:cNvGraphicFramePr>
               <a:graphicFrameLocks xmlns:a="http://schemas.openxmlformats.org/drawingml/2006/main" noChangeAspect="1"/>
             </wp:cNvGraphicFramePr>
@@ -3304,7 +3303,7 @@
                   <pic:spPr>
                     <a:xfrm>
                       <a:off x="0" y="0"/>
-                      <a:ext cx="5943600" cy="770255"/>
+                      <a:ext cx="3615634" cy="695736"/>
                     </a:xfrm>
                     <a:prstGeom prst="rect">
                       <a:avLst/>
@@ -3317,17 +3316,16 @@
         </w:drawing>
       </w:r>
     </w:p>
-    <w:p/>
     <w:p>
       <w:r>
         <w:rPr>
           <w:noProof/>
         </w:rPr>
         <w:drawing>
-          <wp:inline distT="0" distB="0" distL="0" distR="0" wp14:anchorId="1FA8F94D" wp14:editId="35491506">
-            <wp:extent cx="3686908" cy="1261057"/>
+          <wp:inline distT="0" distB="0" distL="0" distR="0" wp14:anchorId="52700C53" wp14:editId="3689DE3F">
+            <wp:extent cx="5943600" cy="770255"/>
             <wp:effectExtent l="0" t="0" r="0" b="0"/>
-            <wp:docPr id="31" name="Picture 31"/>
+            <wp:docPr id="30" name="Picture 30"/>
             <wp:cNvGraphicFramePr>
               <a:graphicFrameLocks xmlns:a="http://schemas.openxmlformats.org/drawingml/2006/main" noChangeAspect="1"/>
             </wp:cNvGraphicFramePr>
@@ -3347,6 +3345,49 @@
                   <pic:spPr>
                     <a:xfrm>
                       <a:off x="0" y="0"/>
+                      <a:ext cx="5943600" cy="770255"/>
+                    </a:xfrm>
+                    <a:prstGeom prst="rect">
+                      <a:avLst/>
+                    </a:prstGeom>
+                  </pic:spPr>
+                </pic:pic>
+              </a:graphicData>
+            </a:graphic>
+          </wp:inline>
+        </w:drawing>
+      </w:r>
+    </w:p>
+    <w:p/>
+    <w:p>
+      <w:r>
+        <w:rPr>
+          <w:noProof/>
+        </w:rPr>
+        <w:drawing>
+          <wp:inline distT="0" distB="0" distL="0" distR="0" wp14:anchorId="1FA8F94D" wp14:editId="35491506">
+            <wp:extent cx="3686908" cy="1261057"/>
+            <wp:effectExtent l="0" t="0" r="0" b="0"/>
+            <wp:docPr id="31" name="Picture 31"/>
+            <wp:cNvGraphicFramePr>
+              <a:graphicFrameLocks xmlns:a="http://schemas.openxmlformats.org/drawingml/2006/main" noChangeAspect="1"/>
+            </wp:cNvGraphicFramePr>
+            <a:graphic xmlns:a="http://schemas.openxmlformats.org/drawingml/2006/main">
+              <a:graphicData uri="http://schemas.openxmlformats.org/drawingml/2006/picture">
+                <pic:pic xmlns:pic="http://schemas.openxmlformats.org/drawingml/2006/picture">
+                  <pic:nvPicPr>
+                    <pic:cNvPr id="1" name=""/>
+                    <pic:cNvPicPr/>
+                  </pic:nvPicPr>
+                  <pic:blipFill>
+                    <a:blip r:embed="rId38"/>
+                    <a:stretch>
+                      <a:fillRect/>
+                    </a:stretch>
+                  </pic:blipFill>
+                  <pic:spPr>
+                    <a:xfrm>
+                      <a:off x="0" y="0"/>
                       <a:ext cx="3704511" cy="1267078"/>
                     </a:xfrm>
                     <a:prstGeom prst="rect">
@@ -3508,15 +3549,7 @@
         <w:rPr>
           <w:lang w:val="hu-HU"/>
         </w:rPr>
-        <w:t>-AsJob paramete</w:t>
-      </w:r>
-      <w:bookmarkStart w:id="0" w:name="_GoBack"/>
-      <w:bookmarkEnd w:id="0"/>
-      <w:r>
-        <w:rPr>
-          <w:lang w:val="hu-HU"/>
-        </w:rPr>
-        <w:t>r: PowerShell job, which is unblocking in the console</w:t>
+        <w:t>-AsJob parameter: PowerShell job, which is unblocking in the console</w:t>
       </w:r>
     </w:p>
     <w:p>
@@ -4691,15 +4724,6 @@
   </w:num>
   <w:num w:numId="10">
     <w:abstractNumId w:val="3"/>
-    <w:lvlOverride w:ilvl="0"/>
-    <w:lvlOverride w:ilvl="1"/>
-    <w:lvlOverride w:ilvl="2"/>
-    <w:lvlOverride w:ilvl="3"/>
-    <w:lvlOverride w:ilvl="4"/>
-    <w:lvlOverride w:ilvl="5"/>
-    <w:lvlOverride w:ilvl="6"/>
-    <w:lvlOverride w:ilvl="7"/>
-    <w:lvlOverride w:ilvl="8"/>
   </w:num>
 </w:numbering>
 </file>
@@ -5579,7 +5603,7 @@
 </file>
 
 <file path=customXml/itemProps1.xml><?xml version="1.0" encoding="utf-8"?>
-<ds:datastoreItem xmlns:ds="http://schemas.openxmlformats.org/officeDocument/2006/customXml" ds:itemID="{BEB0DBB4-36B2-4C6F-9BDD-1509C3AF181F}">
+<ds:datastoreItem xmlns:ds="http://schemas.openxmlformats.org/officeDocument/2006/customXml" ds:itemID="{F55F426E-CEEB-4786-8AEA-8AA66DCAB663}">
   <ds:schemaRefs>
     <ds:schemaRef ds:uri="http://schemas.openxmlformats.org/officeDocument/2006/bibliography"/>
   </ds:schemaRefs>

</xml_diff>